<commit_message>
fix errors in etacom template
</commit_message>
<xml_diff>
--- a/templates/COA_Busway_template.docx
+++ b/templates/COA_Busway_template.docx
@@ -1,28 +1,41 @@
 
 <file path=word/document.xml><?xml version="1.0" encoding="utf-8"?>
-<w:document xmlns:wpc="http://schemas.microsoft.com/office/word/2010/wordprocessingCanvas" xmlns:cx="http://schemas.microsoft.com/office/drawing/2014/chartex" xmlns:cx1="http://schemas.microsoft.com/office/drawing/2015/9/8/chartex" xmlns:cx2="http://schemas.microsoft.com/office/drawing/2015/10/21/chartex" xmlns:cx3="http://schemas.microsoft.com/office/drawing/2016/5/9/chartex" xmlns:cx4="http://schemas.microsoft.com/office/drawing/2016/5/10/chartex" xmlns:cx5="http://schemas.microsoft.com/office/drawing/2016/5/11/chartex" xmlns:cx6="http://schemas.microsoft.com/office/drawing/2016/5/12/chartex" xmlns:cx7="http://schemas.microsoft.com/office/drawing/2016/5/13/chartex" xmlns:cx8="http://schemas.microsoft.com/office/drawing/2016/5/14/chartex" xmlns:mc="http://schemas.openxmlformats.org/markup-compatibility/2006" xmlns:aink="http://schemas.microsoft.com/office/drawing/2016/ink" xmlns:am3d="http://schemas.microsoft.com/office/drawing/2017/model3d" xmlns:o="urn:schemas-microsoft-com:office:office" xmlns:oel="http://schemas.microsoft.com/office/2019/extlst" xmlns:r="http://schemas.openxmlformats.org/officeDocument/2006/relationships" xmlns:m="http://schemas.openxmlformats.org/officeDocument/2006/math" xmlns:v="urn:schemas-microsoft-com:vml" xmlns:wp14="http://schemas.microsoft.com/office/word/2010/wordprocessingDrawing" xmlns:wp="http://schemas.openxmlformats.org/drawingml/2006/wordprocessingDrawing" xmlns:w10="urn:schemas-microsoft-com:office:word" xmlns:w="http://schemas.openxmlformats.org/wordprocessingml/2006/main" xmlns:w14="http://schemas.microsoft.com/office/word/2010/wordml" xmlns:w15="http://schemas.microsoft.com/office/word/2012/wordml" xmlns:w16cex="http://schemas.microsoft.com/office/word/2018/wordml/cex" xmlns:w16cid="http://schemas.microsoft.com/office/word/2016/wordml/cid" xmlns:w16="http://schemas.microsoft.com/office/word/2018/wordml" xmlns:w16sdtdh="http://schemas.microsoft.com/office/word/2020/wordml/sdtdatahash" xmlns:w16se="http://schemas.microsoft.com/office/word/2015/wordml/symex" xmlns:wpg="http://schemas.microsoft.com/office/word/2010/wordprocessingGroup" xmlns:wpi="http://schemas.microsoft.com/office/word/2010/wordprocessingInk" xmlns:wne="http://schemas.microsoft.com/office/word/2006/wordml" xmlns:wps="http://schemas.microsoft.com/office/word/2010/wordprocessingShape" mc:Ignorable="w14 w15 w16se w16cid w16 w16cex w16sdtdh wp14">
-  <w:background w:color="FFFFFF"/>
+<w:document xmlns:wpc="http://schemas.microsoft.com/office/word/2010/wordprocessingCanvas" xmlns:cx="http://schemas.microsoft.com/office/drawing/2014/chartex" xmlns:cx1="http://schemas.microsoft.com/office/drawing/2015/9/8/chartex" xmlns:cx2="http://schemas.microsoft.com/office/drawing/2015/10/21/chartex" xmlns:cx3="http://schemas.microsoft.com/office/drawing/2016/5/9/chartex" xmlns:cx4="http://schemas.microsoft.com/office/drawing/2016/5/10/chartex" xmlns:cx5="http://schemas.microsoft.com/office/drawing/2016/5/11/chartex" xmlns:cx6="http://schemas.microsoft.com/office/drawing/2016/5/12/chartex" xmlns:cx7="http://schemas.microsoft.com/office/drawing/2016/5/13/chartex" xmlns:cx8="http://schemas.microsoft.com/office/drawing/2016/5/14/chartex" xmlns:mc="http://schemas.openxmlformats.org/markup-compatibility/2006" xmlns:aink="http://schemas.microsoft.com/office/drawing/2016/ink" xmlns:am3d="http://schemas.microsoft.com/office/drawing/2017/model3d" xmlns:o="urn:schemas-microsoft-com:office:office" xmlns:oel="http://schemas.microsoft.com/office/2019/extlst" xmlns:r="http://schemas.openxmlformats.org/officeDocument/2006/relationships" xmlns:m="http://schemas.openxmlformats.org/officeDocument/2006/math" xmlns:v="urn:schemas-microsoft-com:vml" xmlns:wp14="http://schemas.microsoft.com/office/word/2010/wordprocessingDrawing" xmlns:wp="http://schemas.openxmlformats.org/drawingml/2006/wordprocessingDrawing" xmlns:w10="urn:schemas-microsoft-com:office:word" xmlns:w="http://schemas.openxmlformats.org/wordprocessingml/2006/main" xmlns:w14="http://schemas.microsoft.com/office/word/2010/wordml" xmlns:w15="http://schemas.microsoft.com/office/word/2012/wordml" xmlns:w16cex="http://schemas.microsoft.com/office/word/2018/wordml/cex" xmlns:w16cid="http://schemas.microsoft.com/office/word/2016/wordml/cid" xmlns:w16="http://schemas.microsoft.com/office/word/2018/wordml" xmlns:w16du="http://schemas.microsoft.com/office/word/2023/wordml/word16du" xmlns:w16sdtdh="http://schemas.microsoft.com/office/word/2020/wordml/sdtdatahash" xmlns:w16sdtfl="http://schemas.microsoft.com/office/word/2024/wordml/sdtformatlock" xmlns:w16se="http://schemas.microsoft.com/office/word/2015/wordml/symex" xmlns:wpg="http://schemas.microsoft.com/office/word/2010/wordprocessingGroup" xmlns:wpi="http://schemas.microsoft.com/office/word/2010/wordprocessingInk" xmlns:wne="http://schemas.microsoft.com/office/word/2006/wordml" xmlns:wps="http://schemas.microsoft.com/office/word/2010/wordprocessingShape" mc:Ignorable="w14 w15 w16se w16cid w16 w16cex w16sdtdh w16sdtfl w16du wp14">
   <w:body>
     <w:p>
       <w:pPr>
-        <w:ind w:firstLine="3080"/>
+        <w:ind w:firstLineChars="1400" w:firstLine="3080"/>
         <w:jc w:val="right"/>
         <w:rPr>
-          <w:rFonts w:ascii="Arial" w:eastAsia="DFKai-SB" w:hAnsi="Arial" w:cs="Arial"/>
-          <w:szCs w:val="24"/>
-        </w:rPr>
-      </w:pPr>
-      <w:r>
-        <w:rPr>
-          <w:rFonts w:hint="eastAsia"/>
+          <w:rFonts w:ascii="BiauKai" w:eastAsia="BiauKai" w:hAnsi="BiauKai"/>
           <w:sz w:val="22"/>
         </w:rPr>
-        <w:t xml:space="preserve">                </w:t>
+      </w:pPr>
+      <w:r>
+        <w:rPr>
+          <w:rFonts w:ascii="BiauKai" w:eastAsia="BiauKai" w:hAnsi="BiauKai" w:hint="eastAsia"/>
+          <w:sz w:val="22"/>
+        </w:rPr>
+        <w:t xml:space="preserve">             </w:t>
+      </w:r>
+      <w:r>
+        <w:rPr>
+          <w:rFonts w:ascii="BiauKai" w:eastAsia="BiauKai" w:hAnsi="BiauKai" w:hint="eastAsia"/>
+          <w:sz w:val="22"/>
+        </w:rPr>
+        <w:t xml:space="preserve">  </w:t>
+      </w:r>
+      <w:r>
+        <w:rPr>
+          <w:rFonts w:ascii="BiauKai" w:eastAsia="BiauKai" w:hAnsi="BiauKai" w:hint="eastAsia"/>
+          <w:sz w:val="22"/>
+        </w:rPr>
+        <w:t xml:space="preserve"> </w:t>
       </w:r>
     </w:p>
     <w:p>
       <w:pPr>
-        <w:ind w:firstLine="2551"/>
+        <w:ind w:firstLineChars="1063" w:firstLine="2551"/>
         <w:rPr>
           <w:rFonts w:ascii="BiauKai" w:eastAsia="BiauKai" w:hAnsi="BiauKai" w:cs="Arial"/>
           <w:szCs w:val="24"/>
@@ -33,156 +46,179 @@
           <w:rFonts w:ascii="BiauKai" w:eastAsia="BiauKai" w:hAnsi="BiauKai" w:cs="Arial"/>
           <w:szCs w:val="24"/>
         </w:rPr>
-        <w:t>客戶名稱：巴斯威爾股份有限公司</w:t>
+        <w:t>客戶名稱</w:t>
+      </w:r>
+      <w:r>
+        <w:rPr>
+          <w:rFonts w:ascii="BiauKai" w:eastAsia="BiauKai" w:hAnsi="BiauKai" w:cs="Arial"/>
+          <w:szCs w:val="24"/>
+        </w:rPr>
+        <w:t>：</w:t>
+      </w:r>
+      <w:r>
+        <w:rPr>
+          <w:rFonts w:ascii="BiauKai" w:eastAsia="BiauKai" w:hAnsi="BiauKai" w:cs="Arial"/>
+          <w:szCs w:val="24"/>
+        </w:rPr>
+        <w:t>巴斯威爾股份有限公司</w:t>
       </w:r>
     </w:p>
     <w:p>
       <w:pPr>
-        <w:ind w:firstLine="2551"/>
-        <w:jc w:val="both"/>
+        <w:ind w:firstLineChars="1063" w:firstLine="2551"/>
+        <w:rPr>
+          <w:rFonts w:ascii="BiauKai" w:eastAsia="BiauKai" w:hAnsi="BiauKai" w:cs="Arial"/>
+          <w:szCs w:val="24"/>
+        </w:rPr>
+      </w:pPr>
+      <w:r>
+        <w:rPr>
+          <w:rFonts w:ascii="BiauKai" w:eastAsia="BiauKai" w:hAnsi="BiauKai" w:cs="Arial" w:hint="eastAsia"/>
+          <w:szCs w:val="24"/>
+        </w:rPr>
+        <w:t>品名：</w:t>
+      </w:r>
+      <w:r>
+        <w:rPr>
+          <w:rFonts w:ascii="Arial" w:eastAsia="BiauKai" w:hAnsi="Arial" w:cs="Arial" w:hint="eastAsia"/>
+          <w:szCs w:val="24"/>
+        </w:rPr>
+        <w:t>{</w:t>
+      </w:r>
+      <w:r>
         <w:rPr>
           <w:rFonts w:ascii="Arial" w:eastAsia="BiauKai" w:hAnsi="Arial" w:cs="Arial"/>
           <w:szCs w:val="24"/>
         </w:rPr>
+        <w:t>{ product_name }}</w:t>
+      </w:r>
+    </w:p>
+    <w:p>
+      <w:pPr>
+        <w:ind w:firstLineChars="1063" w:firstLine="2551"/>
+        <w:jc w:val="both"/>
+        <w:rPr>
+          <w:rFonts w:ascii="Arial" w:eastAsia="BiauKai" w:hAnsi="Arial" w:cs="Arial"/>
+          <w:szCs w:val="24"/>
+        </w:rPr>
+      </w:pPr>
+      <w:r>
+        <w:rPr>
+          <w:rFonts w:ascii="BiauKai" w:eastAsia="BiauKai" w:hAnsi="BiauKai" w:cs="Arial"/>
+          <w:szCs w:val="24"/>
+        </w:rPr>
+        <w:t>日期：</w:t>
+      </w:r>
+      <w:r>
+        <w:rPr>
+          <w:rFonts w:ascii="Arial" w:eastAsia="BiauKai" w:hAnsi="Arial" w:cs="Arial"/>
+          <w:szCs w:val="24"/>
+        </w:rPr>
+        <w:t>{{ date }}</w:t>
+      </w:r>
+    </w:p>
+    <w:p>
+      <w:pPr>
+        <w:ind w:firstLineChars="1063" w:firstLine="2551"/>
+        <w:jc w:val="both"/>
+        <w:rPr>
+          <w:rFonts w:ascii="Arial" w:eastAsia="BiauKai" w:hAnsi="Arial" w:cs="Arial"/>
+          <w:szCs w:val="24"/>
+        </w:rPr>
       </w:pPr>
       <w:r>
         <w:rPr>
           <w:rFonts w:ascii="BiauKai" w:eastAsia="BiauKai" w:hAnsi="BiauKai" w:cs="Arial" w:hint="eastAsia"/>
           <w:szCs w:val="24"/>
         </w:rPr>
-        <w:t>品名：</w:t>
+        <w:t>批</w:t>
+      </w:r>
+      <w:r>
+        <w:rPr>
+          <w:rFonts w:ascii="BiauKai" w:eastAsia="BiauKai" w:hAnsi="BiauKai" w:cs="Arial"/>
+          <w:szCs w:val="24"/>
+        </w:rPr>
+        <w:t>號</w:t>
+      </w:r>
+      <w:r>
+        <w:rPr>
+          <w:rFonts w:ascii="BiauKai" w:eastAsia="BiauKai" w:hAnsi="BiauKai" w:cs="Arial"/>
+          <w:szCs w:val="24"/>
+        </w:rPr>
+        <w:t>：</w:t>
       </w:r>
       <w:r>
         <w:rPr>
           <w:rFonts w:ascii="Arial" w:eastAsia="BiauKai" w:hAnsi="Arial" w:cs="Arial"/>
           <w:szCs w:val="24"/>
         </w:rPr>
-        <w:t>{{ product_name }}</w:t>
+        <w:t>{{ lot_no }}</w:t>
       </w:r>
     </w:p>
     <w:p>
       <w:pPr>
-        <w:ind w:firstLine="2551"/>
+        <w:ind w:firstLineChars="1063" w:firstLine="2551"/>
         <w:jc w:val="both"/>
         <w:rPr>
           <w:rFonts w:ascii="BiauKai" w:eastAsia="BiauKai" w:hAnsi="BiauKai" w:cs="Arial"/>
           <w:szCs w:val="24"/>
-          <w:lang w:eastAsia="zh-TW"/>
-        </w:rPr>
-      </w:pPr>
+        </w:rPr>
+      </w:pPr>
+      <w:r>
+        <w:rPr>
+          <w:rFonts w:ascii="BiauKai" w:eastAsia="BiauKai" w:hAnsi="BiauKai" w:cs="Arial" w:hint="eastAsia"/>
+          <w:szCs w:val="24"/>
+        </w:rPr>
+        <w:t>重量</w:t>
+      </w:r>
       <w:r>
         <w:rPr>
           <w:rFonts w:ascii="BiauKai" w:eastAsia="BiauKai" w:hAnsi="BiauKai" w:cs="Arial"/>
           <w:szCs w:val="24"/>
         </w:rPr>
-        <w:t>日期：</w:t>
+        <w:t>：</w:t>
       </w:r>
       <w:r>
         <w:rPr>
           <w:rFonts w:ascii="Arial" w:eastAsia="BiauKai" w:hAnsi="Arial" w:cs="Arial"/>
           <w:szCs w:val="24"/>
         </w:rPr>
-        <w:t>{{ date }}</w:t>
+        <w:t>{{ weight }}</w:t>
       </w:r>
     </w:p>
     <w:p>
       <w:pPr>
-        <w:ind w:firstLine="2551"/>
-        <w:jc w:val="both"/>
         <w:rPr>
           <w:rFonts w:ascii="BiauKai" w:eastAsia="BiauKai" w:hAnsi="BiauKai" w:cs="Arial"/>
           <w:szCs w:val="24"/>
-          <w:lang w:eastAsia="zh-TW"/>
-        </w:rPr>
-      </w:pPr>
-      <w:r>
-        <w:rPr>
-          <w:rFonts w:ascii="BiauKai" w:eastAsia="BiauKai" w:hAnsi="BiauKai" w:cs="Arial" w:hint="eastAsia"/>
-          <w:szCs w:val="24"/>
-        </w:rPr>
-        <w:t>批</w:t>
-      </w:r>
-      <w:r>
-        <w:rPr>
-          <w:rFonts w:ascii="BiauKai" w:eastAsia="BiauKai" w:hAnsi="BiauKai" w:cs="Arial"/>
-          <w:szCs w:val="24"/>
-        </w:rPr>
-        <w:t>號：</w:t>
-      </w:r>
-      <w:r>
-        <w:rPr>
-          <w:rFonts w:ascii="Arial" w:eastAsia="BiauKai" w:hAnsi="Arial" w:cs="Arial"/>
-          <w:szCs w:val="24"/>
-        </w:rPr>
-        <w:t>{{ lot_no }}</w:t>
-      </w:r>
+        </w:rPr>
+      </w:pPr>
     </w:p>
     <w:p>
       <w:pPr>
-        <w:ind w:firstLine="2551"/>
-        <w:jc w:val="both"/>
         <w:rPr>
           <w:rFonts w:ascii="BiauKai" w:eastAsia="BiauKai" w:hAnsi="BiauKai" w:cs="Arial"/>
-          <w:szCs w:val="24"/>
-        </w:rPr>
-      </w:pPr>
-      <w:r>
-        <w:rPr>
-          <w:rFonts w:ascii="BiauKai" w:eastAsia="BiauKai" w:hAnsi="BiauKai" w:cs="Arial" w:hint="eastAsia"/>
-          <w:szCs w:val="24"/>
-        </w:rPr>
-        <w:t>重量</w:t>
-      </w:r>
-      <w:r>
-        <w:rPr>
-          <w:rFonts w:ascii="BiauKai" w:eastAsia="BiauKai" w:hAnsi="BiauKai" w:cs="Arial"/>
-          <w:szCs w:val="24"/>
-        </w:rPr>
-        <w:t>：</w:t>
-      </w:r>
-      <w:r>
-        <w:rPr>
-          <w:rFonts w:ascii="Arial" w:eastAsia="BiauKai" w:hAnsi="Arial" w:cs="Arial"/>
-          <w:szCs w:val="24"/>
-          <w:lang w:eastAsia="zh-TW"/>
-        </w:rPr>
-        <w:t>110</w:t>
-      </w:r>
-      <w:r>
-        <w:rPr>
-          <w:rFonts w:ascii="Arial" w:eastAsia="BiauKai" w:hAnsi="Arial" w:cs="Arial"/>
-          <w:szCs w:val="24"/>
-        </w:rPr>
-        <w:t>0KG</w:t>
-      </w:r>
-    </w:p>
-    <w:p>
-      <w:pPr>
-        <w:rPr>
-          <w:rFonts w:ascii="Arial" w:eastAsia="DFKai-SB" w:hAnsi="Arial" w:cs="Arial"/>
-          <w:szCs w:val="24"/>
-        </w:rPr>
-      </w:pPr>
-    </w:p>
-    <w:p>
-      <w:pPr>
-        <w:rPr>
-          <w:rFonts w:ascii="Arial" w:eastAsia="DFKai-SB" w:hAnsi="Arial" w:cs="Arial"/>
           <w:szCs w:val="24"/>
         </w:rPr>
       </w:pPr>
     </w:p>
     <w:tbl>
       <w:tblPr>
-        <w:tblW w:w="0" w:type="auto"/>
-        <w:tblInd w:w="-5" w:type="dxa"/>
-        <w:tblLayout w:type="fixed"/>
-        <w:tblLook w:val="0000" w:firstRow="0" w:lastRow="0" w:firstColumn="0" w:lastColumn="0" w:noHBand="0" w:noVBand="0"/>
+        <w:tblW w:w="8472" w:type="dxa"/>
+        <w:tblBorders>
+          <w:top w:val="single" w:sz="4" w:space="0" w:color="auto"/>
+          <w:left w:val="single" w:sz="4" w:space="0" w:color="auto"/>
+          <w:bottom w:val="single" w:sz="4" w:space="0" w:color="auto"/>
+          <w:right w:val="single" w:sz="4" w:space="0" w:color="auto"/>
+          <w:insideH w:val="single" w:sz="4" w:space="0" w:color="auto"/>
+          <w:insideV w:val="single" w:sz="4" w:space="0" w:color="auto"/>
+        </w:tblBorders>
+        <w:tblLook w:val="01E0" w:firstRow="1" w:lastRow="1" w:firstColumn="1" w:lastColumn="1" w:noHBand="0" w:noVBand="0"/>
       </w:tblPr>
       <w:tblGrid>
         <w:gridCol w:w="2943"/>
         <w:gridCol w:w="2835"/>
-        <w:gridCol w:w="2704"/>
+        <w:gridCol w:w="2694"/>
       </w:tblGrid>
       <w:tr>
         <w:trPr>
@@ -192,41 +228,25 @@
           <w:tcPr>
             <w:tcW w:w="2943" w:type="dxa"/>
             <w:tcBorders>
-              <w:top w:val="single" w:sz="4" w:space="0" w:color="000000"/>
-              <w:left w:val="single" w:sz="4" w:space="0" w:color="000000"/>
-              <w:bottom w:val="single" w:sz="4" w:space="0" w:color="000000"/>
+              <w:bottom w:val="single" w:sz="4" w:space="0" w:color="auto"/>
             </w:tcBorders>
-            <w:shd w:val="clear" w:color="auto" w:fill="auto"/>
             <w:vAlign w:val="center"/>
           </w:tcPr>
           <w:p>
             <w:pPr>
               <w:jc w:val="center"/>
               <w:rPr>
-                <w:rFonts w:ascii="Calibri" w:hAnsi="Calibri" w:cs="Arial"/>
-                <w:szCs w:val="24"/>
+                <w:rFonts w:ascii="Calibri" w:eastAsia="BiauKai" w:hAnsi="Calibri" w:cs="Calibri"/>
+                <w:szCs w:val="24"/>
+                <w:lang w:val="en-AU"/>
               </w:rPr>
             </w:pPr>
             <w:r>
               <w:rPr>
-                <w:rFonts w:ascii="Calibri" w:hAnsi="Calibri" w:cs="Arial"/>
-                <w:szCs w:val="24"/>
-              </w:rPr>
-              <w:t>TEST</w:t>
-            </w:r>
-            <w:r>
-              <w:rPr>
-                <w:rFonts w:ascii="Calibri" w:hAnsi="Calibri" w:cs="Arial" w:hint="eastAsia"/>
-                <w:szCs w:val="24"/>
-              </w:rPr>
-              <w:t xml:space="preserve"> </w:t>
-            </w:r>
-            <w:r>
-              <w:rPr>
-                <w:rFonts w:ascii="Calibri" w:hAnsi="Calibri" w:cs="Arial"/>
-                <w:szCs w:val="24"/>
-              </w:rPr>
-              <w:t xml:space="preserve"> ITEM</w:t>
+                <w:rFonts w:ascii="Calibri" w:hAnsi="Calibri" w:cs="Calibri"/>
+                <w:szCs w:val="24"/>
+              </w:rPr>
+              <w:t>TEST  ITEM</w:t>
             </w:r>
           </w:p>
         </w:tc>
@@ -234,56 +254,47 @@
           <w:tcPr>
             <w:tcW w:w="2835" w:type="dxa"/>
             <w:tcBorders>
-              <w:top w:val="single" w:sz="4" w:space="0" w:color="000000"/>
-              <w:left w:val="single" w:sz="4" w:space="0" w:color="000000"/>
-              <w:bottom w:val="single" w:sz="4" w:space="0" w:color="000000"/>
+              <w:bottom w:val="single" w:sz="4" w:space="0" w:color="auto"/>
             </w:tcBorders>
-            <w:shd w:val="clear" w:color="auto" w:fill="auto"/>
             <w:vAlign w:val="center"/>
           </w:tcPr>
           <w:p>
             <w:pPr>
               <w:jc w:val="center"/>
               <w:rPr>
-                <w:rFonts w:ascii="Calibri" w:hAnsi="Calibri" w:cs="Arial"/>
-                <w:szCs w:val="24"/>
+                <w:rFonts w:ascii="Calibri" w:eastAsia="BiauKai" w:hAnsi="Calibri" w:cs="Calibri"/>
+                <w:szCs w:val="24"/>
+                <w:lang w:val="en-AU"/>
               </w:rPr>
             </w:pPr>
             <w:r>
               <w:rPr>
-                <w:rFonts w:ascii="Calibri" w:hAnsi="Calibri" w:cs="Arial"/>
-                <w:szCs w:val="24"/>
-              </w:rPr>
-              <w:t>SP</w:t>
-            </w:r>
-            <w:r>
-              <w:rPr>
-                <w:rFonts w:ascii="Calibri" w:hAnsi="Calibri" w:cs="Arial"/>
-                <w:szCs w:val="24"/>
-              </w:rPr>
-              <w:t>CIFICATION</w:t>
+                <w:rFonts w:ascii="Calibri" w:hAnsi="Calibri" w:cs="Calibri"/>
+                <w:szCs w:val="24"/>
+              </w:rPr>
+              <w:t>SPCIFICATION</w:t>
             </w:r>
           </w:p>
         </w:tc>
         <w:tc>
           <w:tcPr>
-            <w:tcW w:w="2704" w:type="dxa"/>
+            <w:tcW w:w="2694" w:type="dxa"/>
             <w:tcBorders>
-              <w:top w:val="single" w:sz="4" w:space="0" w:color="000000"/>
-              <w:left w:val="single" w:sz="4" w:space="0" w:color="000000"/>
-              <w:bottom w:val="single" w:sz="4" w:space="0" w:color="000000"/>
-              <w:right w:val="single" w:sz="4" w:space="0" w:color="000000"/>
+              <w:bottom w:val="single" w:sz="4" w:space="0" w:color="auto"/>
             </w:tcBorders>
-            <w:shd w:val="clear" w:color="auto" w:fill="auto"/>
             <w:vAlign w:val="center"/>
           </w:tcPr>
           <w:p>
             <w:pPr>
               <w:jc w:val="center"/>
+              <w:rPr>
+                <w:rFonts w:ascii="Calibri" w:eastAsia="BiauKai" w:hAnsi="Calibri" w:cs="Calibri"/>
+                <w:szCs w:val="24"/>
+              </w:rPr>
             </w:pPr>
             <w:r>
               <w:rPr>
-                <w:rFonts w:ascii="Calibri" w:hAnsi="Calibri" w:cs="Arial"/>
+                <w:rFonts w:ascii="Calibri" w:hAnsi="Calibri" w:cs="Calibri"/>
                 <w:szCs w:val="24"/>
               </w:rPr>
               <w:t>RESULT</w:t>
@@ -293,47 +304,45 @@
       </w:tr>
       <w:tr>
         <w:trPr>
-          <w:trHeight w:val="462"/>
+          <w:trHeight w:val="405"/>
         </w:trPr>
         <w:tc>
           <w:tcPr>
             <w:tcW w:w="2943" w:type="dxa"/>
             <w:tcBorders>
-              <w:top w:val="single" w:sz="4" w:space="0" w:color="000000"/>
-              <w:left w:val="single" w:sz="4" w:space="0" w:color="000000"/>
-              <w:bottom w:val="single" w:sz="4" w:space="0" w:color="000000"/>
+              <w:top w:val="single" w:sz="4" w:space="0" w:color="auto"/>
+              <w:bottom w:val="single" w:sz="4" w:space="0" w:color="auto"/>
             </w:tcBorders>
-            <w:shd w:val="clear" w:color="auto" w:fill="auto"/>
             <w:vAlign w:val="center"/>
           </w:tcPr>
           <w:p>
             <w:pPr>
-              <w:ind w:firstLine="240"/>
-              <w:rPr>
-                <w:rFonts w:ascii="Calibri" w:hAnsi="Calibri" w:cs="Arial"/>
+              <w:ind w:firstLineChars="100" w:firstLine="240"/>
+              <w:rPr>
+                <w:rFonts w:ascii="Calibri" w:eastAsia="BiauKai" w:hAnsi="Calibri" w:cs="Calibri"/>
                 <w:szCs w:val="24"/>
               </w:rPr>
             </w:pPr>
             <w:r>
               <w:rPr>
-                <w:rFonts w:ascii="Calibri" w:hAnsi="Calibri" w:cs="Arial"/>
-                <w:szCs w:val="24"/>
-              </w:rPr>
-              <w:t>Viscosity</w:t>
+                <w:rFonts w:ascii="Calibri" w:hAnsi="Calibri" w:cs="Calibri"/>
+                <w:szCs w:val="24"/>
+              </w:rPr>
+              <w:t>Viscosity (25</w:t>
             </w:r>
             <w:r>
               <w:rPr>
-                <w:rFonts w:ascii="Calibri" w:hAnsi="Calibri" w:cs="Arial"/>
-                <w:szCs w:val="24"/>
-              </w:rPr>
-              <w:t xml:space="preserve"> </w:t>
+                <w:rFonts w:ascii="Cambria Math" w:hAnsi="Cambria Math" w:cs="Cambria Math"/>
+                <w:szCs w:val="24"/>
+              </w:rPr>
+              <w:t>℃</w:t>
             </w:r>
             <w:r>
               <w:rPr>
-                <w:rFonts w:ascii="Calibri" w:hAnsi="Calibri" w:cs="Arial"/>
-                <w:szCs w:val="24"/>
-              </w:rPr>
-              <w:t>(25℃)</w:t>
+                <w:rFonts w:ascii="Calibri" w:hAnsi="Calibri" w:cs="Calibri"/>
+                <w:szCs w:val="24"/>
+              </w:rPr>
+              <w:t>)</w:t>
             </w:r>
           </w:p>
         </w:tc>
@@ -341,119 +350,79 @@
           <w:tcPr>
             <w:tcW w:w="2835" w:type="dxa"/>
             <w:tcBorders>
-              <w:top w:val="single" w:sz="4" w:space="0" w:color="000000"/>
-              <w:left w:val="single" w:sz="4" w:space="0" w:color="000000"/>
-              <w:bottom w:val="single" w:sz="4" w:space="0" w:color="000000"/>
+              <w:top w:val="single" w:sz="4" w:space="0" w:color="auto"/>
+              <w:bottom w:val="single" w:sz="4" w:space="0" w:color="auto"/>
             </w:tcBorders>
-            <w:shd w:val="clear" w:color="auto" w:fill="auto"/>
             <w:vAlign w:val="center"/>
           </w:tcPr>
           <w:p>
             <w:pPr>
               <w:jc w:val="center"/>
               <w:rPr>
-                <w:rFonts w:ascii="Calibri" w:hAnsi="Calibri" w:cs="Arial"/>
+                <w:rFonts w:ascii="Calibri" w:eastAsia="BiauKai" w:hAnsi="Calibri" w:cs="Calibri"/>
                 <w:szCs w:val="24"/>
               </w:rPr>
             </w:pPr>
             <w:r>
               <w:rPr>
-                <w:rFonts w:ascii="Calibri" w:hAnsi="Calibri" w:cs="Arial" w:hint="eastAsia"/>
-                <w:szCs w:val="24"/>
-              </w:rPr>
-              <w:t>1</w:t>
-            </w:r>
-            <w:r>
-              <w:rPr>
-                <w:rFonts w:ascii="Calibri" w:hAnsi="Calibri" w:cs="Arial"/>
-                <w:szCs w:val="24"/>
-              </w:rPr>
-              <w:t>000~1500 cP</w:t>
-            </w:r>
-            <w:r>
-              <w:rPr>
-                <w:rFonts w:ascii="Calibri" w:hAnsi="Calibri" w:cs="Arial" w:hint="eastAsia"/>
-                <w:szCs w:val="24"/>
-              </w:rPr>
-              <w:t>s</w:t>
+                <w:rFonts w:ascii="Calibri" w:eastAsia="BiauKai" w:hAnsi="Calibri" w:cs="Calibri"/>
+                <w:szCs w:val="24"/>
+              </w:rPr>
+              <w:t>{{ viscosity_range}} cPs</w:t>
             </w:r>
           </w:p>
         </w:tc>
         <w:tc>
           <w:tcPr>
-            <w:tcW w:w="2704" w:type="dxa"/>
+            <w:tcW w:w="2694" w:type="dxa"/>
             <w:tcBorders>
-              <w:top w:val="single" w:sz="4" w:space="0" w:color="000000"/>
-              <w:left w:val="single" w:sz="4" w:space="0" w:color="000000"/>
-              <w:bottom w:val="single" w:sz="4" w:space="0" w:color="000000"/>
-              <w:right w:val="single" w:sz="4" w:space="0" w:color="000000"/>
+              <w:top w:val="single" w:sz="4" w:space="0" w:color="auto"/>
+              <w:bottom w:val="single" w:sz="4" w:space="0" w:color="auto"/>
             </w:tcBorders>
-            <w:shd w:val="clear" w:color="auto" w:fill="auto"/>
             <w:vAlign w:val="center"/>
           </w:tcPr>
           <w:p>
             <w:pPr>
               <w:jc w:val="center"/>
+              <w:rPr>
+                <w:rFonts w:ascii="Calibri" w:eastAsia="BiauKai" w:hAnsi="Calibri" w:cs="Calibri"/>
+                <w:szCs w:val="24"/>
+              </w:rPr>
             </w:pPr>
             <w:r>
               <w:rPr>
-                <w:rFonts w:ascii="Calibri" w:hAnsi="Calibri" w:cs="Arial"/>
-                <w:szCs w:val="24"/>
-                <w:lang w:eastAsia="zh-TW"/>
-              </w:rPr>
-              <w:t>{{ viscosity }}</w:t>
-            </w:r>
-            <w:r>
-              <w:rPr>
-                <w:rFonts w:ascii="Calibri" w:hAnsi="Calibri" w:cs="Arial" w:hint="eastAsia"/>
-                <w:szCs w:val="24"/>
-                <w:lang w:eastAsia="zh-TW"/>
-              </w:rPr>
-              <w:t xml:space="preserve"> c</w:t>
-            </w:r>
-            <w:r>
-              <w:rPr>
-                <w:rFonts w:ascii="Calibri" w:hAnsi="Calibri" w:cs="Arial"/>
-                <w:szCs w:val="24"/>
-              </w:rPr>
-              <w:t>P</w:t>
-            </w:r>
-            <w:r>
-              <w:rPr>
-                <w:rFonts w:ascii="Calibri" w:hAnsi="Calibri" w:cs="Arial" w:hint="eastAsia"/>
-                <w:szCs w:val="24"/>
-              </w:rPr>
-              <w:t>s</w:t>
+                <w:rFonts w:ascii="Calibri" w:eastAsia="BiauKai" w:hAnsi="Calibri" w:cs="Calibri"/>
+                <w:szCs w:val="24"/>
+              </w:rPr>
+              <w:t>{{ viscosity }} cPs</w:t>
             </w:r>
           </w:p>
         </w:tc>
       </w:tr>
       <w:tr>
         <w:trPr>
-          <w:trHeight w:val="639"/>
+          <w:trHeight w:val="451"/>
         </w:trPr>
         <w:tc>
           <w:tcPr>
             <w:tcW w:w="2943" w:type="dxa"/>
             <w:tcBorders>
-              <w:top w:val="single" w:sz="4" w:space="0" w:color="000000"/>
-              <w:left w:val="single" w:sz="4" w:space="0" w:color="000000"/>
-              <w:bottom w:val="single" w:sz="4" w:space="0" w:color="000000"/>
+              <w:top w:val="single" w:sz="4" w:space="0" w:color="auto"/>
+              <w:bottom w:val="single" w:sz="4" w:space="0" w:color="auto"/>
             </w:tcBorders>
-            <w:shd w:val="clear" w:color="auto" w:fill="auto"/>
             <w:vAlign w:val="center"/>
           </w:tcPr>
           <w:p>
             <w:pPr>
-              <w:ind w:firstLine="240"/>
-              <w:rPr>
-                <w:rFonts w:ascii="Calibri" w:hAnsi="Calibri" w:cs="Arial"/>
+              <w:ind w:firstLineChars="100" w:firstLine="240"/>
+              <w:rPr>
+                <w:rFonts w:ascii="Calibri" w:eastAsia="BiauKai" w:hAnsi="Calibri" w:cs="Calibri"/>
                 <w:szCs w:val="24"/>
               </w:rPr>
             </w:pPr>
             <w:r>
               <w:rPr>
-                <w:rFonts w:ascii="Calibri" w:hAnsi="Calibri" w:cs="Arial"/>
+                <w:rFonts w:ascii="Calibri" w:hAnsi="Calibri" w:cs="Calibri"/>
                 <w:szCs w:val="24"/>
               </w:rPr>
               <w:t>Aspect</w:t>
@@ -464,69 +433,69 @@
           <w:tcPr>
             <w:tcW w:w="2835" w:type="dxa"/>
             <w:tcBorders>
-              <w:top w:val="single" w:sz="4" w:space="0" w:color="000000"/>
-              <w:left w:val="single" w:sz="4" w:space="0" w:color="000000"/>
-              <w:bottom w:val="single" w:sz="4" w:space="0" w:color="000000"/>
+              <w:top w:val="single" w:sz="4" w:space="0" w:color="auto"/>
+              <w:bottom w:val="single" w:sz="4" w:space="0" w:color="auto"/>
             </w:tcBorders>
-            <w:shd w:val="clear" w:color="auto" w:fill="auto"/>
             <w:vAlign w:val="center"/>
           </w:tcPr>
           <w:p>
             <w:pPr>
               <w:jc w:val="center"/>
               <w:rPr>
-                <w:rFonts w:ascii="Calibri" w:hAnsi="Calibri" w:cs="Arial"/>
-                <w:szCs w:val="24"/>
+                <w:rFonts w:ascii="Calibri" w:eastAsia="BiauKai" w:hAnsi="Calibri" w:cs="Calibri"/>
+                <w:szCs w:val="24"/>
+                <w:lang w:val="en-AU"/>
               </w:rPr>
             </w:pPr>
             <w:r>
               <w:rPr>
-                <w:rFonts w:ascii="Calibri" w:hAnsi="Calibri" w:cs="Arial" w:hint="eastAsia"/>
-                <w:szCs w:val="24"/>
-              </w:rPr>
-              <w:t>Light yellow transparent liquid</w:t>
+                <w:rFonts w:ascii="Calibri" w:eastAsia="BiauKai" w:hAnsi="Calibri" w:cs="Calibri"/>
+                <w:szCs w:val="24"/>
+                <w:lang w:val="en-AU"/>
+              </w:rPr>
+              <w:t>{{ appearance }}</w:t>
             </w:r>
           </w:p>
         </w:tc>
         <w:tc>
           <w:tcPr>
-            <w:tcW w:w="2704" w:type="dxa"/>
+            <w:tcW w:w="2694" w:type="dxa"/>
             <w:tcBorders>
-              <w:top w:val="single" w:sz="4" w:space="0" w:color="000000"/>
-              <w:left w:val="single" w:sz="4" w:space="0" w:color="000000"/>
-              <w:bottom w:val="single" w:sz="4" w:space="0" w:color="000000"/>
-              <w:right w:val="single" w:sz="4" w:space="0" w:color="000000"/>
+              <w:top w:val="single" w:sz="4" w:space="0" w:color="auto"/>
+              <w:bottom w:val="single" w:sz="4" w:space="0" w:color="auto"/>
             </w:tcBorders>
-            <w:shd w:val="clear" w:color="auto" w:fill="auto"/>
             <w:vAlign w:val="center"/>
           </w:tcPr>
           <w:p>
             <w:pPr>
               <w:jc w:val="center"/>
+              <w:rPr>
+                <w:rFonts w:ascii="Calibri" w:eastAsia="BiauKai" w:hAnsi="Calibri" w:cs="Calibri"/>
+                <w:szCs w:val="24"/>
+              </w:rPr>
             </w:pPr>
             <w:r>
               <w:rPr>
-                <w:rFonts w:ascii="Calibri" w:hAnsi="Calibri" w:cs="Arial" w:hint="eastAsia"/>
-                <w:szCs w:val="24"/>
-              </w:rPr>
-              <w:t>Light yellow transparent liquid</w:t>
+                <w:rFonts w:ascii="Calibri" w:eastAsia="BiauKai" w:hAnsi="Calibri" w:cs="Calibri"/>
+                <w:szCs w:val="24"/>
+                <w:lang w:val="en-AU"/>
+              </w:rPr>
+              <w:t>{{ obs_appearance }}</w:t>
             </w:r>
           </w:p>
         </w:tc>
       </w:tr>
       <w:tr>
         <w:trPr>
-          <w:trHeight w:val="747"/>
+          <w:trHeight w:val="758"/>
         </w:trPr>
         <w:tc>
           <w:tcPr>
             <w:tcW w:w="2943" w:type="dxa"/>
             <w:tcBorders>
-              <w:top w:val="single" w:sz="4" w:space="0" w:color="000000"/>
-              <w:left w:val="single" w:sz="4" w:space="0" w:color="000000"/>
-              <w:bottom w:val="single" w:sz="4" w:space="0" w:color="000000"/>
+              <w:top w:val="single" w:sz="4" w:space="0" w:color="auto"/>
+              <w:bottom w:val="single" w:sz="4" w:space="0" w:color="auto"/>
             </w:tcBorders>
-            <w:shd w:val="clear" w:color="auto" w:fill="auto"/>
             <w:vAlign w:val="center"/>
           </w:tcPr>
           <w:p>
@@ -542,34 +511,20 @@
                 <w:rFonts w:ascii="Calibri" w:hAnsi="Calibri" w:cs="Calibri"/>
                 <w:szCs w:val="24"/>
               </w:rPr>
-              <w:t>Durometer hardness (</w:t>
-            </w:r>
-            <w:r>
-              <w:rPr>
-                <w:rFonts w:ascii="Calibri" w:hAnsi="Calibri" w:cs="Calibri" w:hint="eastAsia"/>
-                <w:szCs w:val="24"/>
-              </w:rPr>
-              <w:t>D</w:t>
-            </w:r>
-            <w:r>
-              <w:rPr>
-                <w:rFonts w:ascii="Calibri" w:hAnsi="Calibri" w:cs="Calibri"/>
-                <w:szCs w:val="24"/>
-              </w:rPr>
-              <w:t>)</w:t>
+              <w:t>Durometer hardness (D)</w:t>
             </w:r>
           </w:p>
           <w:p>
             <w:pPr>
-              <w:ind w:firstLine="480"/>
-              <w:rPr>
-                <w:rFonts w:ascii="Calibri" w:hAnsi="Calibri" w:cs="Arial"/>
+              <w:ind w:firstLineChars="200" w:firstLine="480"/>
+              <w:rPr>
+                <w:rFonts w:ascii="Calibri" w:eastAsia="BiauKai" w:hAnsi="Calibri" w:cs="Calibri"/>
                 <w:szCs w:val="24"/>
               </w:rPr>
             </w:pPr>
             <w:r>
               <w:rPr>
-                <w:rFonts w:ascii="Calibri" w:hAnsi="Calibri" w:cs="Calibri" w:hint="eastAsia"/>
+                <w:rFonts w:ascii="Calibri" w:hAnsi="Calibri" w:cs="Calibri"/>
                 <w:szCs w:val="24"/>
               </w:rPr>
               <w:t>Couple: HY2533</w:t>
@@ -580,49 +535,48 @@
           <w:tcPr>
             <w:tcW w:w="2835" w:type="dxa"/>
             <w:tcBorders>
-              <w:top w:val="single" w:sz="4" w:space="0" w:color="000000"/>
-              <w:left w:val="single" w:sz="4" w:space="0" w:color="000000"/>
-              <w:bottom w:val="single" w:sz="4" w:space="0" w:color="000000"/>
+              <w:top w:val="single" w:sz="4" w:space="0" w:color="auto"/>
+              <w:bottom w:val="single" w:sz="4" w:space="0" w:color="auto"/>
             </w:tcBorders>
-            <w:shd w:val="clear" w:color="auto" w:fill="auto"/>
             <w:vAlign w:val="center"/>
           </w:tcPr>
           <w:p>
             <w:pPr>
               <w:jc w:val="center"/>
               <w:rPr>
-                <w:rFonts w:ascii="Calibri" w:hAnsi="Calibri" w:cs="Arial"/>
+                <w:rFonts w:ascii="Calibri" w:eastAsia="BiauKai" w:hAnsi="Calibri" w:cs="Calibri"/>
                 <w:szCs w:val="24"/>
               </w:rPr>
             </w:pPr>
             <w:r>
               <w:rPr>
-                <w:rFonts w:ascii="Calibri" w:hAnsi="Calibri" w:cs="Arial" w:hint="eastAsia"/>
-                <w:szCs w:val="24"/>
-              </w:rPr>
-              <w:t>&gt;70</w:t>
+                <w:rFonts w:ascii="Calibri" w:eastAsia="BiauKai" w:hAnsi="Calibri" w:cs="Calibri"/>
+                <w:szCs w:val="24"/>
+              </w:rPr>
+              <w:t>{{ hardness }}</w:t>
             </w:r>
           </w:p>
         </w:tc>
         <w:tc>
           <w:tcPr>
-            <w:tcW w:w="2704" w:type="dxa"/>
+            <w:tcW w:w="2694" w:type="dxa"/>
             <w:tcBorders>
-              <w:top w:val="single" w:sz="4" w:space="0" w:color="000000"/>
-              <w:left w:val="single" w:sz="4" w:space="0" w:color="000000"/>
-              <w:bottom w:val="single" w:sz="4" w:space="0" w:color="000000"/>
-              <w:right w:val="single" w:sz="4" w:space="0" w:color="000000"/>
+              <w:top w:val="single" w:sz="4" w:space="0" w:color="auto"/>
+              <w:bottom w:val="single" w:sz="4" w:space="0" w:color="auto"/>
             </w:tcBorders>
-            <w:shd w:val="clear" w:color="auto" w:fill="auto"/>
             <w:vAlign w:val="center"/>
           </w:tcPr>
           <w:p>
             <w:pPr>
               <w:jc w:val="center"/>
+              <w:rPr>
+                <w:rFonts w:ascii="Calibri" w:eastAsia="BiauKai" w:hAnsi="Calibri" w:cs="Calibri"/>
+                <w:szCs w:val="24"/>
+              </w:rPr>
             </w:pPr>
             <w:r>
               <w:rPr>
-                <w:rFonts w:ascii="Calibri" w:hAnsi="Calibri" w:cs="Arial" w:hint="eastAsia"/>
+                <w:rFonts w:ascii="Calibri" w:eastAsia="BiauKai" w:hAnsi="Calibri" w:cs="Calibri"/>
                 <w:szCs w:val="24"/>
               </w:rPr>
               <w:t>D-72</w:t>
@@ -632,44 +586,43 @@
       </w:tr>
       <w:tr>
         <w:trPr>
-          <w:trHeight w:val="502"/>
+          <w:trHeight w:val="481"/>
         </w:trPr>
         <w:tc>
           <w:tcPr>
             <w:tcW w:w="2943" w:type="dxa"/>
             <w:tcBorders>
-              <w:top w:val="single" w:sz="4" w:space="0" w:color="000000"/>
-              <w:left w:val="single" w:sz="4" w:space="0" w:color="000000"/>
-              <w:bottom w:val="single" w:sz="4" w:space="0" w:color="000000"/>
+              <w:top w:val="single" w:sz="4" w:space="0" w:color="auto"/>
+              <w:bottom w:val="single" w:sz="4" w:space="0" w:color="auto"/>
             </w:tcBorders>
-            <w:shd w:val="clear" w:color="auto" w:fill="auto"/>
             <w:vAlign w:val="center"/>
           </w:tcPr>
           <w:p>
             <w:pPr>
-              <w:ind w:firstLine="240"/>
-              <w:rPr>
-                <w:rFonts w:ascii="Calibri" w:hAnsi="Calibri" w:cs="Arial"/>
-                <w:szCs w:val="24"/>
+              <w:ind w:firstLineChars="100" w:firstLine="240"/>
+              <w:rPr>
+                <w:rFonts w:ascii="Calibri" w:eastAsia="BiauKai" w:hAnsi="Calibri" w:cs="Calibri"/>
+                <w:szCs w:val="24"/>
+                <w:lang w:val="en-AU"/>
               </w:rPr>
             </w:pPr>
             <w:r>
               <w:rPr>
-                <w:rFonts w:ascii="Calibri" w:hAnsi="Calibri" w:cs="Calibri" w:hint="eastAsia"/>
+                <w:rFonts w:ascii="Calibri" w:hAnsi="Calibri" w:cs="Calibri"/>
                 <w:szCs w:val="24"/>
               </w:rPr>
               <w:t>Gel Time (120</w:t>
             </w:r>
             <w:r>
               <w:rPr>
-                <w:rFonts w:ascii="Calibri" w:hAnsi="Calibri" w:cs="Calibri" w:hint="eastAsia"/>
+                <w:rFonts w:ascii="Cambria Math" w:hAnsi="Cambria Math" w:cs="Cambria Math"/>
                 <w:szCs w:val="24"/>
               </w:rPr>
               <w:t>℃</w:t>
             </w:r>
             <w:r>
               <w:rPr>
-                <w:rFonts w:ascii="Calibri" w:hAnsi="Calibri" w:cs="Calibri" w:hint="eastAsia"/>
+                <w:rFonts w:ascii="Calibri" w:hAnsi="Calibri" w:cs="Calibri"/>
                 <w:szCs w:val="24"/>
               </w:rPr>
               <w:t>)</w:t>
@@ -680,90 +633,51 @@
           <w:tcPr>
             <w:tcW w:w="2835" w:type="dxa"/>
             <w:tcBorders>
-              <w:top w:val="single" w:sz="4" w:space="0" w:color="000000"/>
-              <w:left w:val="single" w:sz="4" w:space="0" w:color="000000"/>
-              <w:bottom w:val="single" w:sz="4" w:space="0" w:color="000000"/>
+              <w:top w:val="single" w:sz="4" w:space="0" w:color="auto"/>
+              <w:bottom w:val="single" w:sz="4" w:space="0" w:color="auto"/>
             </w:tcBorders>
-            <w:shd w:val="clear" w:color="auto" w:fill="auto"/>
             <w:vAlign w:val="center"/>
           </w:tcPr>
           <w:p>
             <w:pPr>
               <w:jc w:val="center"/>
               <w:rPr>
-                <w:rFonts w:ascii="Calibri" w:hAnsi="Calibri" w:cs="Arial"/>
+                <w:rFonts w:ascii="Calibri" w:eastAsia="BiauKai" w:hAnsi="Calibri" w:cs="Calibri"/>
                 <w:szCs w:val="24"/>
               </w:rPr>
             </w:pPr>
             <w:r>
               <w:rPr>
-                <w:rFonts w:ascii="Calibri" w:hAnsi="Calibri" w:cs="Arial" w:hint="eastAsia"/>
-                <w:szCs w:val="24"/>
-              </w:rPr>
-              <w:t>6</w:t>
-            </w:r>
-            <w:r>
-              <w:rPr>
-                <w:rFonts w:ascii="Calibri" w:hAnsi="Calibri" w:cs="Arial"/>
-                <w:szCs w:val="24"/>
-              </w:rPr>
-              <w:t>0</w:t>
-            </w:r>
-            <w:r>
-              <w:rPr>
-                <w:rFonts w:ascii="Calibri" w:hAnsi="Calibri" w:cs="Arial" w:hint="eastAsia"/>
-                <w:szCs w:val="24"/>
-              </w:rPr>
-              <w:t>~100 sec</w:t>
+                <w:rFonts w:ascii="Calibri" w:eastAsia="BiauKai" w:hAnsi="Calibri" w:cs="Calibri"/>
+                <w:szCs w:val="24"/>
+              </w:rPr>
+              <w:t>{{ gel_time_range }} sec</w:t>
             </w:r>
           </w:p>
         </w:tc>
         <w:tc>
           <w:tcPr>
-            <w:tcW w:w="2704" w:type="dxa"/>
+            <w:tcW w:w="2694" w:type="dxa"/>
             <w:tcBorders>
-              <w:top w:val="single" w:sz="4" w:space="0" w:color="000000"/>
-              <w:left w:val="single" w:sz="4" w:space="0" w:color="000000"/>
-              <w:bottom w:val="single" w:sz="4" w:space="0" w:color="000000"/>
-              <w:right w:val="single" w:sz="4" w:space="0" w:color="000000"/>
+              <w:top w:val="single" w:sz="4" w:space="0" w:color="auto"/>
+              <w:bottom w:val="single" w:sz="4" w:space="0" w:color="auto"/>
             </w:tcBorders>
-            <w:shd w:val="clear" w:color="auto" w:fill="auto"/>
             <w:vAlign w:val="center"/>
           </w:tcPr>
           <w:p>
             <w:pPr>
               <w:jc w:val="center"/>
+              <w:rPr>
+                <w:rFonts w:ascii="Calibri" w:eastAsia="BiauKai" w:hAnsi="Calibri" w:cs="Calibri"/>
+                <w:szCs w:val="24"/>
+              </w:rPr>
             </w:pPr>
             <w:r>
               <w:rPr>
-                <w:rFonts w:ascii="Calibri" w:hAnsi="Calibri" w:cs="Arial" w:hint="eastAsia"/>
-                <w:szCs w:val="24"/>
-                <w:lang w:eastAsia="zh-TW"/>
-              </w:rPr>
-              <w:t xml:space="preserve"> </w:t>
-            </w:r>
-            <w:r>
-              <w:rPr>
-                <w:rFonts w:ascii="Calibri" w:hAnsi="Calibri" w:cs="Arial"/>
-                <w:szCs w:val="24"/>
-                <w:lang w:eastAsia="zh-TW"/>
-              </w:rPr>
-              <w:t>{{ gel_time }}</w:t>
-            </w:r>
-            <w:r>
-              <w:rPr>
-                <w:rFonts w:ascii="Calibri" w:hAnsi="Calibri" w:cs="Arial" w:hint="eastAsia"/>
-                <w:szCs w:val="24"/>
-                <w:lang w:eastAsia="zh-TW"/>
-              </w:rPr>
-              <w:t xml:space="preserve"> </w:t>
-            </w:r>
-            <w:r>
-              <w:rPr>
-                <w:rFonts w:ascii="Calibri" w:hAnsi="Calibri" w:cs="Arial" w:hint="eastAsia"/>
-                <w:szCs w:val="24"/>
-              </w:rPr>
-              <w:t>sec</w:t>
+                <w:rFonts w:ascii="Calibri" w:eastAsia="BiauKai" w:hAnsi="Calibri" w:cs="Calibri"/>
+                <w:szCs w:val="24"/>
+              </w:rPr>
+              <w:t>{{ gel_time }} sec</w:t>
             </w:r>
           </w:p>
         </w:tc>
@@ -772,65 +686,65 @@
     <w:p>
       <w:pPr>
         <w:rPr>
-          <w:rFonts w:ascii="Arial" w:eastAsia="DFKai-SB" w:hAnsi="Arial" w:cs="Arial"/>
-          <w:sz w:val="22"/>
-          <w:szCs w:val="22"/>
-        </w:rPr>
-      </w:pPr>
-    </w:p>
-    <w:p>
-      <w:pPr>
-        <w:rPr>
-          <w:rFonts w:ascii="Arial" w:eastAsia="DFKai-SB" w:hAnsi="Arial" w:cs="Arial"/>
-          <w:sz w:val="22"/>
-          <w:szCs w:val="22"/>
-        </w:rPr>
-      </w:pPr>
-    </w:p>
-    <w:p>
-      <w:pPr>
-        <w:rPr>
-          <w:rFonts w:ascii="Arial" w:eastAsia="DFKai-SB" w:hAnsi="Arial" w:cs="Arial"/>
-          <w:sz w:val="22"/>
-          <w:szCs w:val="22"/>
-        </w:rPr>
-      </w:pPr>
-    </w:p>
-    <w:p>
-      <w:pPr>
-        <w:rPr>
-          <w:rFonts w:ascii="Arial" w:eastAsia="DFKai-SB" w:hAnsi="Arial" w:cs="Arial"/>
-          <w:sz w:val="22"/>
-          <w:szCs w:val="22"/>
-        </w:rPr>
-      </w:pPr>
-    </w:p>
-    <w:p>
-      <w:pPr>
-        <w:rPr>
-          <w:rFonts w:ascii="Arial" w:eastAsia="DFKai-SB" w:hAnsi="Arial" w:cs="Arial"/>
-          <w:sz w:val="22"/>
-          <w:szCs w:val="22"/>
-        </w:rPr>
-      </w:pPr>
-    </w:p>
-    <w:p>
-      <w:pPr>
-        <w:rPr>
-          <w:rFonts w:ascii="Arial" w:eastAsia="DFKai-SB" w:hAnsi="Arial" w:cs="Arial"/>
-          <w:sz w:val="22"/>
-          <w:szCs w:val="22"/>
-        </w:rPr>
-      </w:pPr>
-    </w:p>
-    <w:p>
-      <w:pPr>
-        <w:jc w:val="center"/>
-        <w:rPr>
           <w:rFonts w:ascii="BiauKai" w:eastAsia="BiauKai" w:hAnsi="BiauKai" w:cs="Arial"/>
           <w:sz w:val="22"/>
           <w:szCs w:val="22"/>
-          <w:lang w:eastAsia="zh-TW"/>
+        </w:rPr>
+      </w:pPr>
+    </w:p>
+    <w:p>
+      <w:pPr>
+        <w:rPr>
+          <w:rFonts w:ascii="BiauKai" w:eastAsia="BiauKai" w:hAnsi="BiauKai" w:cs="Arial"/>
+          <w:sz w:val="22"/>
+          <w:szCs w:val="22"/>
+        </w:rPr>
+      </w:pPr>
+    </w:p>
+    <w:p>
+      <w:pPr>
+        <w:rPr>
+          <w:rFonts w:ascii="BiauKai" w:eastAsia="BiauKai" w:hAnsi="BiauKai" w:cs="Arial"/>
+          <w:sz w:val="22"/>
+          <w:szCs w:val="22"/>
+        </w:rPr>
+      </w:pPr>
+    </w:p>
+    <w:p>
+      <w:pPr>
+        <w:rPr>
+          <w:rFonts w:ascii="BiauKai" w:eastAsia="BiauKai" w:hAnsi="BiauKai" w:cs="Arial"/>
+          <w:sz w:val="22"/>
+          <w:szCs w:val="22"/>
+        </w:rPr>
+      </w:pPr>
+    </w:p>
+    <w:p>
+      <w:pPr>
+        <w:rPr>
+          <w:rFonts w:ascii="BiauKai" w:eastAsia="BiauKai" w:hAnsi="BiauKai" w:cs="Arial"/>
+          <w:sz w:val="22"/>
+          <w:szCs w:val="22"/>
+        </w:rPr>
+      </w:pPr>
+    </w:p>
+    <w:p>
+      <w:pPr>
+        <w:rPr>
+          <w:rFonts w:ascii="BiauKai" w:eastAsia="BiauKai" w:hAnsi="BiauKai" w:cs="Arial"/>
+          <w:sz w:val="22"/>
+          <w:szCs w:val="22"/>
+        </w:rPr>
+      </w:pPr>
+    </w:p>
+    <w:p>
+      <w:pPr>
+        <w:jc w:val="center"/>
+        <w:rPr>
+          <w:rFonts w:ascii="BiauKai" w:eastAsia="BiauKai" w:hAnsi="BiauKai" w:cs="Arial"/>
+          <w:sz w:val="22"/>
+          <w:szCs w:val="22"/>
+          <w:lang w:val="en-AU"/>
         </w:rPr>
       </w:pPr>
       <w:r>
@@ -846,26 +760,16 @@
           <w:rFonts w:ascii="BiauKai" w:eastAsia="BiauKai" w:hAnsi="BiauKai" w:cs="Arial" w:hint="eastAsia"/>
           <w:sz w:val="22"/>
           <w:szCs w:val="22"/>
-          <w:lang w:eastAsia="zh-TW"/>
         </w:rPr>
         <w:t>：</w:t>
       </w:r>
-    </w:p>
-    <w:p>
-      <w:pPr>
-        <w:jc w:val="right"/>
-      </w:pPr>
     </w:p>
     <w:sectPr>
-      <w:headerReference w:type="even" r:id="rId6"/>
       <w:headerReference w:type="default" r:id="rId7"/>
-      <w:footerReference w:type="even" r:id="rId8"/>
-      <w:footerReference w:type="default" r:id="rId9"/>
-      <w:headerReference w:type="first" r:id="rId10"/>
-      <w:footerReference w:type="first" r:id="rId11"/>
+      <w:footerReference w:type="default" r:id="rId8"/>
       <w:pgSz w:w="11906" w:h="16838"/>
       <w:pgMar w:top="1440" w:right="1797" w:bottom="1440" w:left="1797" w:header="851" w:footer="992" w:gutter="0"/>
-      <w:cols w:space="720"/>
+      <w:cols w:space="425"/>
       <w:docGrid w:type="lines" w:linePitch="360"/>
     </w:sectPr>
   </w:body>
@@ -873,7 +777,7 @@
 </file>
 
 <file path=word/endnotes.xml><?xml version="1.0" encoding="utf-8"?>
-<w:endnotes xmlns:wpc="http://schemas.microsoft.com/office/word/2010/wordprocessingCanvas" xmlns:cx="http://schemas.microsoft.com/office/drawing/2014/chartex" xmlns:cx1="http://schemas.microsoft.com/office/drawing/2015/9/8/chartex" xmlns:cx2="http://schemas.microsoft.com/office/drawing/2015/10/21/chartex" xmlns:cx3="http://schemas.microsoft.com/office/drawing/2016/5/9/chartex" xmlns:cx4="http://schemas.microsoft.com/office/drawing/2016/5/10/chartex" xmlns:cx5="http://schemas.microsoft.com/office/drawing/2016/5/11/chartex" xmlns:cx6="http://schemas.microsoft.com/office/drawing/2016/5/12/chartex" xmlns:cx7="http://schemas.microsoft.com/office/drawing/2016/5/13/chartex" xmlns:cx8="http://schemas.microsoft.com/office/drawing/2016/5/14/chartex" xmlns:mc="http://schemas.openxmlformats.org/markup-compatibility/2006" xmlns:aink="http://schemas.microsoft.com/office/drawing/2016/ink" xmlns:am3d="http://schemas.microsoft.com/office/drawing/2017/model3d" xmlns:o="urn:schemas-microsoft-com:office:office" xmlns:oel="http://schemas.microsoft.com/office/2019/extlst" xmlns:r="http://schemas.openxmlformats.org/officeDocument/2006/relationships" xmlns:m="http://schemas.openxmlformats.org/officeDocument/2006/math" xmlns:v="urn:schemas-microsoft-com:vml" xmlns:wp14="http://schemas.microsoft.com/office/word/2010/wordprocessingDrawing" xmlns:wp="http://schemas.openxmlformats.org/drawingml/2006/wordprocessingDrawing" xmlns:w10="urn:schemas-microsoft-com:office:word" xmlns:w="http://schemas.openxmlformats.org/wordprocessingml/2006/main" xmlns:w14="http://schemas.microsoft.com/office/word/2010/wordml" xmlns:w15="http://schemas.microsoft.com/office/word/2012/wordml" xmlns:w16cex="http://schemas.microsoft.com/office/word/2018/wordml/cex" xmlns:w16cid="http://schemas.microsoft.com/office/word/2016/wordml/cid" xmlns:w16="http://schemas.microsoft.com/office/word/2018/wordml" xmlns:w16sdtdh="http://schemas.microsoft.com/office/word/2020/wordml/sdtdatahash" xmlns:w16se="http://schemas.microsoft.com/office/word/2015/wordml/symex" xmlns:wpg="http://schemas.microsoft.com/office/word/2010/wordprocessingGroup" xmlns:wpi="http://schemas.microsoft.com/office/word/2010/wordprocessingInk" xmlns:wne="http://schemas.microsoft.com/office/word/2006/wordml" xmlns:wps="http://schemas.microsoft.com/office/word/2010/wordprocessingShape" mc:Ignorable="w14 w15 w16se w16cid w16 w16cex w16sdtdh wp14">
+<w:endnotes xmlns:wpc="http://schemas.microsoft.com/office/word/2010/wordprocessingCanvas" xmlns:cx="http://schemas.microsoft.com/office/drawing/2014/chartex" xmlns:cx1="http://schemas.microsoft.com/office/drawing/2015/9/8/chartex" xmlns:cx2="http://schemas.microsoft.com/office/drawing/2015/10/21/chartex" xmlns:cx3="http://schemas.microsoft.com/office/drawing/2016/5/9/chartex" xmlns:cx4="http://schemas.microsoft.com/office/drawing/2016/5/10/chartex" xmlns:cx5="http://schemas.microsoft.com/office/drawing/2016/5/11/chartex" xmlns:cx6="http://schemas.microsoft.com/office/drawing/2016/5/12/chartex" xmlns:cx7="http://schemas.microsoft.com/office/drawing/2016/5/13/chartex" xmlns:cx8="http://schemas.microsoft.com/office/drawing/2016/5/14/chartex" xmlns:mc="http://schemas.openxmlformats.org/markup-compatibility/2006" xmlns:aink="http://schemas.microsoft.com/office/drawing/2016/ink" xmlns:am3d="http://schemas.microsoft.com/office/drawing/2017/model3d" xmlns:o="urn:schemas-microsoft-com:office:office" xmlns:oel="http://schemas.microsoft.com/office/2019/extlst" xmlns:r="http://schemas.openxmlformats.org/officeDocument/2006/relationships" xmlns:m="http://schemas.openxmlformats.org/officeDocument/2006/math" xmlns:v="urn:schemas-microsoft-com:vml" xmlns:wp14="http://schemas.microsoft.com/office/word/2010/wordprocessingDrawing" xmlns:wp="http://schemas.openxmlformats.org/drawingml/2006/wordprocessingDrawing" xmlns:w10="urn:schemas-microsoft-com:office:word" xmlns:w="http://schemas.openxmlformats.org/wordprocessingml/2006/main" xmlns:w14="http://schemas.microsoft.com/office/word/2010/wordml" xmlns:w15="http://schemas.microsoft.com/office/word/2012/wordml" xmlns:w16cex="http://schemas.microsoft.com/office/word/2018/wordml/cex" xmlns:w16cid="http://schemas.microsoft.com/office/word/2016/wordml/cid" xmlns:w16="http://schemas.microsoft.com/office/word/2018/wordml" xmlns:w16du="http://schemas.microsoft.com/office/word/2023/wordml/word16du" xmlns:w16sdtdh="http://schemas.microsoft.com/office/word/2020/wordml/sdtdatahash" xmlns:w16sdtfl="http://schemas.microsoft.com/office/word/2024/wordml/sdtformatlock" xmlns:w16se="http://schemas.microsoft.com/office/word/2015/wordml/symex" xmlns:wpg="http://schemas.microsoft.com/office/word/2010/wordprocessingGroup" xmlns:wpi="http://schemas.microsoft.com/office/word/2010/wordprocessingInk" xmlns:wne="http://schemas.microsoft.com/office/word/2006/wordml" xmlns:wps="http://schemas.microsoft.com/office/word/2010/wordprocessingShape" mc:Ignorable="w14 w15 w16se w16cid w16 w16cex w16sdtdh w16sdtfl w16du wp14">
   <w:endnote w:type="separator" w:id="-1">
     <w:p>
       <w:r>
@@ -892,42 +796,38 @@
 </file>
 
 <file path=word/footer1.xml><?xml version="1.0" encoding="utf-8"?>
-<w:ftr xmlns:wpc="http://schemas.microsoft.com/office/word/2010/wordprocessingCanvas" xmlns:cx="http://schemas.microsoft.com/office/drawing/2014/chartex" xmlns:cx1="http://schemas.microsoft.com/office/drawing/2015/9/8/chartex" xmlns:cx2="http://schemas.microsoft.com/office/drawing/2015/10/21/chartex" xmlns:cx3="http://schemas.microsoft.com/office/drawing/2016/5/9/chartex" xmlns:cx4="http://schemas.microsoft.com/office/drawing/2016/5/10/chartex" xmlns:cx5="http://schemas.microsoft.com/office/drawing/2016/5/11/chartex" xmlns:cx6="http://schemas.microsoft.com/office/drawing/2016/5/12/chartex" xmlns:cx7="http://schemas.microsoft.com/office/drawing/2016/5/13/chartex" xmlns:cx8="http://schemas.microsoft.com/office/drawing/2016/5/14/chartex" xmlns:mc="http://schemas.openxmlformats.org/markup-compatibility/2006" xmlns:aink="http://schemas.microsoft.com/office/drawing/2016/ink" xmlns:am3d="http://schemas.microsoft.com/office/drawing/2017/model3d" xmlns:o="urn:schemas-microsoft-com:office:office" xmlns:oel="http://schemas.microsoft.com/office/2019/extlst" xmlns:r="http://schemas.openxmlformats.org/officeDocument/2006/relationships" xmlns:m="http://schemas.openxmlformats.org/officeDocument/2006/math" xmlns:v="urn:schemas-microsoft-com:vml" xmlns:wp14="http://schemas.microsoft.com/office/word/2010/wordprocessingDrawing" xmlns:wp="http://schemas.openxmlformats.org/drawingml/2006/wordprocessingDrawing" xmlns:w10="urn:schemas-microsoft-com:office:word" xmlns:w="http://schemas.openxmlformats.org/wordprocessingml/2006/main" xmlns:w14="http://schemas.microsoft.com/office/word/2010/wordml" xmlns:w15="http://schemas.microsoft.com/office/word/2012/wordml" xmlns:w16cex="http://schemas.microsoft.com/office/word/2018/wordml/cex" xmlns:w16cid="http://schemas.microsoft.com/office/word/2016/wordml/cid" xmlns:w16="http://schemas.microsoft.com/office/word/2018/wordml" xmlns:w16sdtdh="http://schemas.microsoft.com/office/word/2020/wordml/sdtdatahash" xmlns:w16se="http://schemas.microsoft.com/office/word/2015/wordml/symex" xmlns:wpg="http://schemas.microsoft.com/office/word/2010/wordprocessingGroup" xmlns:wpi="http://schemas.microsoft.com/office/word/2010/wordprocessingInk" xmlns:wne="http://schemas.microsoft.com/office/word/2006/wordml" xmlns:wps="http://schemas.microsoft.com/office/word/2010/wordprocessingShape" mc:Ignorable="w14 w15 w16se w16cid w16 w16cex w16sdtdh wp14">
+<w:ftr xmlns:wpc="http://schemas.microsoft.com/office/word/2010/wordprocessingCanvas" xmlns:cx="http://schemas.microsoft.com/office/drawing/2014/chartex" xmlns:cx1="http://schemas.microsoft.com/office/drawing/2015/9/8/chartex" xmlns:cx2="http://schemas.microsoft.com/office/drawing/2015/10/21/chartex" xmlns:cx3="http://schemas.microsoft.com/office/drawing/2016/5/9/chartex" xmlns:cx4="http://schemas.microsoft.com/office/drawing/2016/5/10/chartex" xmlns:cx5="http://schemas.microsoft.com/office/drawing/2016/5/11/chartex" xmlns:cx6="http://schemas.microsoft.com/office/drawing/2016/5/12/chartex" xmlns:cx7="http://schemas.microsoft.com/office/drawing/2016/5/13/chartex" xmlns:cx8="http://schemas.microsoft.com/office/drawing/2016/5/14/chartex" xmlns:mc="http://schemas.openxmlformats.org/markup-compatibility/2006" xmlns:aink="http://schemas.microsoft.com/office/drawing/2016/ink" xmlns:am3d="http://schemas.microsoft.com/office/drawing/2017/model3d" xmlns:o="urn:schemas-microsoft-com:office:office" xmlns:oel="http://schemas.microsoft.com/office/2019/extlst" xmlns:r="http://schemas.openxmlformats.org/officeDocument/2006/relationships" xmlns:m="http://schemas.openxmlformats.org/officeDocument/2006/math" xmlns:v="urn:schemas-microsoft-com:vml" xmlns:wp14="http://schemas.microsoft.com/office/word/2010/wordprocessingDrawing" xmlns:wp="http://schemas.openxmlformats.org/drawingml/2006/wordprocessingDrawing" xmlns:w10="urn:schemas-microsoft-com:office:word" xmlns:w="http://schemas.openxmlformats.org/wordprocessingml/2006/main" xmlns:w14="http://schemas.microsoft.com/office/word/2010/wordml" xmlns:w15="http://schemas.microsoft.com/office/word/2012/wordml" xmlns:w16cex="http://schemas.microsoft.com/office/word/2018/wordml/cex" xmlns:w16cid="http://schemas.microsoft.com/office/word/2016/wordml/cid" xmlns:w16="http://schemas.microsoft.com/office/word/2018/wordml" xmlns:w16du="http://schemas.microsoft.com/office/word/2023/wordml/word16du" xmlns:w16sdtdh="http://schemas.microsoft.com/office/word/2020/wordml/sdtdatahash" xmlns:w16sdtfl="http://schemas.microsoft.com/office/word/2024/wordml/sdtformatlock" xmlns:w16se="http://schemas.microsoft.com/office/word/2015/wordml/symex" xmlns:wpg="http://schemas.microsoft.com/office/word/2010/wordprocessingGroup" xmlns:wpi="http://schemas.microsoft.com/office/word/2010/wordprocessingInk" xmlns:wne="http://schemas.microsoft.com/office/word/2006/wordml" xmlns:wps="http://schemas.microsoft.com/office/word/2010/wordprocessingShape" mc:Ignorable="w14 w15 w16se w16cid w16 w16cex w16sdtdh w16sdtfl w16du wp14">
   <w:p>
     <w:pPr>
-      <w:pStyle w:val="Footer"/>
+      <w:pStyle w:val="a4"/>
+      <w:rPr>
+        <w:rFonts w:ascii="BiauKai" w:eastAsia="BiauKai" w:hAnsi="BiauKai"/>
+      </w:rPr>
     </w:pPr>
-  </w:p>
-</w:ftr>
-</file>
-
-<file path=word/footer2.xml><?xml version="1.0" encoding="utf-8"?>
-<w:ftr xmlns:wpc="http://schemas.microsoft.com/office/word/2010/wordprocessingCanvas" xmlns:cx="http://schemas.microsoft.com/office/drawing/2014/chartex" xmlns:cx1="http://schemas.microsoft.com/office/drawing/2015/9/8/chartex" xmlns:cx2="http://schemas.microsoft.com/office/drawing/2015/10/21/chartex" xmlns:cx3="http://schemas.microsoft.com/office/drawing/2016/5/9/chartex" xmlns:cx4="http://schemas.microsoft.com/office/drawing/2016/5/10/chartex" xmlns:cx5="http://schemas.microsoft.com/office/drawing/2016/5/11/chartex" xmlns:cx6="http://schemas.microsoft.com/office/drawing/2016/5/12/chartex" xmlns:cx7="http://schemas.microsoft.com/office/drawing/2016/5/13/chartex" xmlns:cx8="http://schemas.microsoft.com/office/drawing/2016/5/14/chartex" xmlns:mc="http://schemas.openxmlformats.org/markup-compatibility/2006" xmlns:aink="http://schemas.microsoft.com/office/drawing/2016/ink" xmlns:am3d="http://schemas.microsoft.com/office/drawing/2017/model3d" xmlns:o="urn:schemas-microsoft-com:office:office" xmlns:oel="http://schemas.microsoft.com/office/2019/extlst" xmlns:r="http://schemas.openxmlformats.org/officeDocument/2006/relationships" xmlns:m="http://schemas.openxmlformats.org/officeDocument/2006/math" xmlns:v="urn:schemas-microsoft-com:vml" xmlns:wp14="http://schemas.microsoft.com/office/word/2010/wordprocessingDrawing" xmlns:wp="http://schemas.openxmlformats.org/drawingml/2006/wordprocessingDrawing" xmlns:w10="urn:schemas-microsoft-com:office:word" xmlns:w="http://schemas.openxmlformats.org/wordprocessingml/2006/main" xmlns:w14="http://schemas.microsoft.com/office/word/2010/wordml" xmlns:w15="http://schemas.microsoft.com/office/word/2012/wordml" xmlns:w16cex="http://schemas.microsoft.com/office/word/2018/wordml/cex" xmlns:w16cid="http://schemas.microsoft.com/office/word/2016/wordml/cid" xmlns:w16="http://schemas.microsoft.com/office/word/2018/wordml" xmlns:w16sdtdh="http://schemas.microsoft.com/office/word/2020/wordml/sdtdatahash" xmlns:w16se="http://schemas.microsoft.com/office/word/2015/wordml/symex" xmlns:wpg="http://schemas.microsoft.com/office/word/2010/wordprocessingGroup" xmlns:wpi="http://schemas.microsoft.com/office/word/2010/wordprocessingInk" xmlns:wne="http://schemas.microsoft.com/office/word/2006/wordml" xmlns:wps="http://schemas.microsoft.com/office/word/2010/wordprocessingShape" mc:Ignorable="w14 w15 w16se w16cid w16 w16cex w16sdtdh wp14">
-  <w:p>
-    <w:pPr>
-      <w:pStyle w:val="Footer"/>
-      <w:rPr>
-        <w:rFonts w:ascii="BiauKai" w:eastAsia="BiauKai" w:hAnsi="BiauKai" w:cs="DFKai-SB"/>
-        <w:szCs w:val="24"/>
-      </w:rPr>
-    </w:pPr>
+    <w:r>
+      <w:rPr>
+        <w:rFonts w:ascii="BiauKai" w:eastAsia="BiauKai" w:hAnsi="BiauKai" w:hint="eastAsia"/>
+      </w:rPr>
+      <w:t xml:space="preserve"> </w:t>
+    </w:r>
   </w:p>
   <w:p>
     <w:pPr>
       <w:rPr>
         <w:rFonts w:ascii="Arial" w:eastAsia="BiauKai" w:hAnsi="Arial" w:cs="Arial"/>
+        <w:sz w:val="20"/>
       </w:rPr>
     </w:pPr>
     <w:r>
       <w:rPr>
-        <w:rFonts w:ascii="BiauKai" w:eastAsia="BiauKai" w:hAnsi="BiauKai" w:cs="DFKai-SB" w:hint="eastAsia"/>
+        <w:rFonts w:ascii="BiauKai" w:eastAsia="BiauKai" w:hAnsi="BiauKai" w:hint="eastAsia"/>
         <w:szCs w:val="24"/>
       </w:rPr>
       <w:t>新北市238樹林區長壽街15-5號4樓</w:t>
     </w:r>
     <w:r>
       <w:rPr>
-        <w:rFonts w:ascii="BiauKai" w:eastAsia="BiauKai" w:hAnsi="BiauKai" w:cs="DFKai-SB" w:hint="eastAsia"/>
+        <w:rFonts w:ascii="BiauKai" w:eastAsia="BiauKai" w:hAnsi="BiauKai" w:hint="eastAsia"/>
         <w:sz w:val="28"/>
       </w:rPr>
       <w:t xml:space="preserve">  </w:t>
@@ -942,8 +842,9 @@
   </w:p>
   <w:p>
     <w:pPr>
-      <w:pStyle w:val="Footer"/>
+      <w:pStyle w:val="a4"/>
       <w:ind w:right="160"/>
+      <w:jc w:val="right"/>
       <w:rPr>
         <w:rFonts w:ascii="BiauKai" w:eastAsia="BiauKai" w:hAnsi="BiauKai"/>
       </w:rPr>
@@ -951,27 +852,17 @@
   </w:p>
   <w:p>
     <w:pPr>
-      <w:pStyle w:val="Footer"/>
+      <w:pStyle w:val="a4"/>
       <w:rPr>
         <w:rFonts w:ascii="BiauKai" w:eastAsia="BiauKai" w:hAnsi="BiauKai"/>
       </w:rPr>
-    </w:pPr>
-  </w:p>
-</w:ftr>
-</file>
-
-<file path=word/footer3.xml><?xml version="1.0" encoding="utf-8"?>
-<w:ftr xmlns:wpc="http://schemas.microsoft.com/office/word/2010/wordprocessingCanvas" xmlns:cx="http://schemas.microsoft.com/office/drawing/2014/chartex" xmlns:cx1="http://schemas.microsoft.com/office/drawing/2015/9/8/chartex" xmlns:cx2="http://schemas.microsoft.com/office/drawing/2015/10/21/chartex" xmlns:cx3="http://schemas.microsoft.com/office/drawing/2016/5/9/chartex" xmlns:cx4="http://schemas.microsoft.com/office/drawing/2016/5/10/chartex" xmlns:cx5="http://schemas.microsoft.com/office/drawing/2016/5/11/chartex" xmlns:cx6="http://schemas.microsoft.com/office/drawing/2016/5/12/chartex" xmlns:cx7="http://schemas.microsoft.com/office/drawing/2016/5/13/chartex" xmlns:cx8="http://schemas.microsoft.com/office/drawing/2016/5/14/chartex" xmlns:mc="http://schemas.openxmlformats.org/markup-compatibility/2006" xmlns:aink="http://schemas.microsoft.com/office/drawing/2016/ink" xmlns:am3d="http://schemas.microsoft.com/office/drawing/2017/model3d" xmlns:o="urn:schemas-microsoft-com:office:office" xmlns:oel="http://schemas.microsoft.com/office/2019/extlst" xmlns:r="http://schemas.openxmlformats.org/officeDocument/2006/relationships" xmlns:m="http://schemas.openxmlformats.org/officeDocument/2006/math" xmlns:v="urn:schemas-microsoft-com:vml" xmlns:wp14="http://schemas.microsoft.com/office/word/2010/wordprocessingDrawing" xmlns:wp="http://schemas.openxmlformats.org/drawingml/2006/wordprocessingDrawing" xmlns:w10="urn:schemas-microsoft-com:office:word" xmlns:w="http://schemas.openxmlformats.org/wordprocessingml/2006/main" xmlns:w14="http://schemas.microsoft.com/office/word/2010/wordml" xmlns:w15="http://schemas.microsoft.com/office/word/2012/wordml" xmlns:w16cex="http://schemas.microsoft.com/office/word/2018/wordml/cex" xmlns:w16cid="http://schemas.microsoft.com/office/word/2016/wordml/cid" xmlns:w16="http://schemas.microsoft.com/office/word/2018/wordml" xmlns:w16sdtdh="http://schemas.microsoft.com/office/word/2020/wordml/sdtdatahash" xmlns:w16se="http://schemas.microsoft.com/office/word/2015/wordml/symex" xmlns:wpg="http://schemas.microsoft.com/office/word/2010/wordprocessingGroup" xmlns:wpi="http://schemas.microsoft.com/office/word/2010/wordprocessingInk" xmlns:wne="http://schemas.microsoft.com/office/word/2006/wordml" xmlns:wps="http://schemas.microsoft.com/office/word/2010/wordprocessingShape" mc:Ignorable="w14 w15 w16se w16cid w16 w16cex w16sdtdh wp14">
-  <w:p>
-    <w:pPr>
-      <w:pStyle w:val="Footer"/>
     </w:pPr>
   </w:p>
 </w:ftr>
 </file>
 
 <file path=word/footnotes.xml><?xml version="1.0" encoding="utf-8"?>
-<w:footnotes xmlns:wpc="http://schemas.microsoft.com/office/word/2010/wordprocessingCanvas" xmlns:cx="http://schemas.microsoft.com/office/drawing/2014/chartex" xmlns:cx1="http://schemas.microsoft.com/office/drawing/2015/9/8/chartex" xmlns:cx2="http://schemas.microsoft.com/office/drawing/2015/10/21/chartex" xmlns:cx3="http://schemas.microsoft.com/office/drawing/2016/5/9/chartex" xmlns:cx4="http://schemas.microsoft.com/office/drawing/2016/5/10/chartex" xmlns:cx5="http://schemas.microsoft.com/office/drawing/2016/5/11/chartex" xmlns:cx6="http://schemas.microsoft.com/office/drawing/2016/5/12/chartex" xmlns:cx7="http://schemas.microsoft.com/office/drawing/2016/5/13/chartex" xmlns:cx8="http://schemas.microsoft.com/office/drawing/2016/5/14/chartex" xmlns:mc="http://schemas.openxmlformats.org/markup-compatibility/2006" xmlns:aink="http://schemas.microsoft.com/office/drawing/2016/ink" xmlns:am3d="http://schemas.microsoft.com/office/drawing/2017/model3d" xmlns:o="urn:schemas-microsoft-com:office:office" xmlns:oel="http://schemas.microsoft.com/office/2019/extlst" xmlns:r="http://schemas.openxmlformats.org/officeDocument/2006/relationships" xmlns:m="http://schemas.openxmlformats.org/officeDocument/2006/math" xmlns:v="urn:schemas-microsoft-com:vml" xmlns:wp14="http://schemas.microsoft.com/office/word/2010/wordprocessingDrawing" xmlns:wp="http://schemas.openxmlformats.org/drawingml/2006/wordprocessingDrawing" xmlns:w10="urn:schemas-microsoft-com:office:word" xmlns:w="http://schemas.openxmlformats.org/wordprocessingml/2006/main" xmlns:w14="http://schemas.microsoft.com/office/word/2010/wordml" xmlns:w15="http://schemas.microsoft.com/office/word/2012/wordml" xmlns:w16cex="http://schemas.microsoft.com/office/word/2018/wordml/cex" xmlns:w16cid="http://schemas.microsoft.com/office/word/2016/wordml/cid" xmlns:w16="http://schemas.microsoft.com/office/word/2018/wordml" xmlns:w16sdtdh="http://schemas.microsoft.com/office/word/2020/wordml/sdtdatahash" xmlns:w16se="http://schemas.microsoft.com/office/word/2015/wordml/symex" xmlns:wpg="http://schemas.microsoft.com/office/word/2010/wordprocessingGroup" xmlns:wpi="http://schemas.microsoft.com/office/word/2010/wordprocessingInk" xmlns:wne="http://schemas.microsoft.com/office/word/2006/wordml" xmlns:wps="http://schemas.microsoft.com/office/word/2010/wordprocessingShape" mc:Ignorable="w14 w15 w16se w16cid w16 w16cex w16sdtdh wp14">
+<w:footnotes xmlns:wpc="http://schemas.microsoft.com/office/word/2010/wordprocessingCanvas" xmlns:cx="http://schemas.microsoft.com/office/drawing/2014/chartex" xmlns:cx1="http://schemas.microsoft.com/office/drawing/2015/9/8/chartex" xmlns:cx2="http://schemas.microsoft.com/office/drawing/2015/10/21/chartex" xmlns:cx3="http://schemas.microsoft.com/office/drawing/2016/5/9/chartex" xmlns:cx4="http://schemas.microsoft.com/office/drawing/2016/5/10/chartex" xmlns:cx5="http://schemas.microsoft.com/office/drawing/2016/5/11/chartex" xmlns:cx6="http://schemas.microsoft.com/office/drawing/2016/5/12/chartex" xmlns:cx7="http://schemas.microsoft.com/office/drawing/2016/5/13/chartex" xmlns:cx8="http://schemas.microsoft.com/office/drawing/2016/5/14/chartex" xmlns:mc="http://schemas.openxmlformats.org/markup-compatibility/2006" xmlns:aink="http://schemas.microsoft.com/office/drawing/2016/ink" xmlns:am3d="http://schemas.microsoft.com/office/drawing/2017/model3d" xmlns:o="urn:schemas-microsoft-com:office:office" xmlns:oel="http://schemas.microsoft.com/office/2019/extlst" xmlns:r="http://schemas.openxmlformats.org/officeDocument/2006/relationships" xmlns:m="http://schemas.openxmlformats.org/officeDocument/2006/math" xmlns:v="urn:schemas-microsoft-com:vml" xmlns:wp14="http://schemas.microsoft.com/office/word/2010/wordprocessingDrawing" xmlns:wp="http://schemas.openxmlformats.org/drawingml/2006/wordprocessingDrawing" xmlns:w10="urn:schemas-microsoft-com:office:word" xmlns:w="http://schemas.openxmlformats.org/wordprocessingml/2006/main" xmlns:w14="http://schemas.microsoft.com/office/word/2010/wordml" xmlns:w15="http://schemas.microsoft.com/office/word/2012/wordml" xmlns:w16cex="http://schemas.microsoft.com/office/word/2018/wordml/cex" xmlns:w16cid="http://schemas.microsoft.com/office/word/2016/wordml/cid" xmlns:w16="http://schemas.microsoft.com/office/word/2018/wordml" xmlns:w16du="http://schemas.microsoft.com/office/word/2023/wordml/word16du" xmlns:w16sdtdh="http://schemas.microsoft.com/office/word/2020/wordml/sdtdatahash" xmlns:w16sdtfl="http://schemas.microsoft.com/office/word/2024/wordml/sdtformatlock" xmlns:w16se="http://schemas.microsoft.com/office/word/2015/wordml/symex" xmlns:wpg="http://schemas.microsoft.com/office/word/2010/wordprocessingGroup" xmlns:wpi="http://schemas.microsoft.com/office/word/2010/wordprocessingInk" xmlns:wne="http://schemas.microsoft.com/office/word/2006/wordml" xmlns:wps="http://schemas.microsoft.com/office/word/2010/wordprocessingShape" mc:Ignorable="w14 w15 w16se w16cid w16 w16cex w16sdtdh w16sdtfl w16du wp14">
   <w:footnote w:type="separator" w:id="-1">
     <w:p>
       <w:r>
@@ -990,30 +881,14 @@
 </file>
 
 <file path=word/header1.xml><?xml version="1.0" encoding="utf-8"?>
-<w:hdr xmlns:wpc="http://schemas.microsoft.com/office/word/2010/wordprocessingCanvas" xmlns:cx="http://schemas.microsoft.com/office/drawing/2014/chartex" xmlns:cx1="http://schemas.microsoft.com/office/drawing/2015/9/8/chartex" xmlns:cx2="http://schemas.microsoft.com/office/drawing/2015/10/21/chartex" xmlns:cx3="http://schemas.microsoft.com/office/drawing/2016/5/9/chartex" xmlns:cx4="http://schemas.microsoft.com/office/drawing/2016/5/10/chartex" xmlns:cx5="http://schemas.microsoft.com/office/drawing/2016/5/11/chartex" xmlns:cx6="http://schemas.microsoft.com/office/drawing/2016/5/12/chartex" xmlns:cx7="http://schemas.microsoft.com/office/drawing/2016/5/13/chartex" xmlns:cx8="http://schemas.microsoft.com/office/drawing/2016/5/14/chartex" xmlns:mc="http://schemas.openxmlformats.org/markup-compatibility/2006" xmlns:aink="http://schemas.microsoft.com/office/drawing/2016/ink" xmlns:am3d="http://schemas.microsoft.com/office/drawing/2017/model3d" xmlns:o="urn:schemas-microsoft-com:office:office" xmlns:oel="http://schemas.microsoft.com/office/2019/extlst" xmlns:r="http://schemas.openxmlformats.org/officeDocument/2006/relationships" xmlns:m="http://schemas.openxmlformats.org/officeDocument/2006/math" xmlns:v="urn:schemas-microsoft-com:vml" xmlns:wp14="http://schemas.microsoft.com/office/word/2010/wordprocessingDrawing" xmlns:wp="http://schemas.openxmlformats.org/drawingml/2006/wordprocessingDrawing" xmlns:w10="urn:schemas-microsoft-com:office:word" xmlns:w="http://schemas.openxmlformats.org/wordprocessingml/2006/main" xmlns:w14="http://schemas.microsoft.com/office/word/2010/wordml" xmlns:w15="http://schemas.microsoft.com/office/word/2012/wordml" xmlns:w16cex="http://schemas.microsoft.com/office/word/2018/wordml/cex" xmlns:w16cid="http://schemas.microsoft.com/office/word/2016/wordml/cid" xmlns:w16="http://schemas.microsoft.com/office/word/2018/wordml" xmlns:w16sdtdh="http://schemas.microsoft.com/office/word/2020/wordml/sdtdatahash" xmlns:w16se="http://schemas.microsoft.com/office/word/2015/wordml/symex" xmlns:wpg="http://schemas.microsoft.com/office/word/2010/wordprocessingGroup" xmlns:wpi="http://schemas.microsoft.com/office/word/2010/wordprocessingInk" xmlns:wne="http://schemas.microsoft.com/office/word/2006/wordml" xmlns:wps="http://schemas.microsoft.com/office/word/2010/wordprocessingShape" mc:Ignorable="w14 w15 w16se w16cid w16 w16cex w16sdtdh wp14">
+<w:hdr xmlns:wpc="http://schemas.microsoft.com/office/word/2010/wordprocessingCanvas" xmlns:cx="http://schemas.microsoft.com/office/drawing/2014/chartex" xmlns:cx1="http://schemas.microsoft.com/office/drawing/2015/9/8/chartex" xmlns:cx2="http://schemas.microsoft.com/office/drawing/2015/10/21/chartex" xmlns:cx3="http://schemas.microsoft.com/office/drawing/2016/5/9/chartex" xmlns:cx4="http://schemas.microsoft.com/office/drawing/2016/5/10/chartex" xmlns:cx5="http://schemas.microsoft.com/office/drawing/2016/5/11/chartex" xmlns:cx6="http://schemas.microsoft.com/office/drawing/2016/5/12/chartex" xmlns:cx7="http://schemas.microsoft.com/office/drawing/2016/5/13/chartex" xmlns:cx8="http://schemas.microsoft.com/office/drawing/2016/5/14/chartex" xmlns:mc="http://schemas.openxmlformats.org/markup-compatibility/2006" xmlns:aink="http://schemas.microsoft.com/office/drawing/2016/ink" xmlns:am3d="http://schemas.microsoft.com/office/drawing/2017/model3d" xmlns:o="urn:schemas-microsoft-com:office:office" xmlns:oel="http://schemas.microsoft.com/office/2019/extlst" xmlns:r="http://schemas.openxmlformats.org/officeDocument/2006/relationships" xmlns:m="http://schemas.openxmlformats.org/officeDocument/2006/math" xmlns:v="urn:schemas-microsoft-com:vml" xmlns:wp14="http://schemas.microsoft.com/office/word/2010/wordprocessingDrawing" xmlns:wp="http://schemas.openxmlformats.org/drawingml/2006/wordprocessingDrawing" xmlns:w10="urn:schemas-microsoft-com:office:word" xmlns:w="http://schemas.openxmlformats.org/wordprocessingml/2006/main" xmlns:w14="http://schemas.microsoft.com/office/word/2010/wordml" xmlns:w15="http://schemas.microsoft.com/office/word/2012/wordml" xmlns:w16cex="http://schemas.microsoft.com/office/word/2018/wordml/cex" xmlns:w16cid="http://schemas.microsoft.com/office/word/2016/wordml/cid" xmlns:w16="http://schemas.microsoft.com/office/word/2018/wordml" xmlns:w16du="http://schemas.microsoft.com/office/word/2023/wordml/word16du" xmlns:w16sdtdh="http://schemas.microsoft.com/office/word/2020/wordml/sdtdatahash" xmlns:w16sdtfl="http://schemas.microsoft.com/office/word/2024/wordml/sdtformatlock" xmlns:w16se="http://schemas.microsoft.com/office/word/2015/wordml/symex" xmlns:wpg="http://schemas.microsoft.com/office/word/2010/wordprocessingGroup" xmlns:wpi="http://schemas.microsoft.com/office/word/2010/wordprocessingInk" xmlns:wne="http://schemas.microsoft.com/office/word/2006/wordml" xmlns:wps="http://schemas.microsoft.com/office/word/2010/wordprocessingShape" mc:Ignorable="w14 w15 w16se w16cid w16 w16cex w16sdtdh w16sdtfl w16du wp14">
   <w:p>
     <w:pPr>
-      <w:pStyle w:val="Header"/>
-    </w:pPr>
-  </w:p>
-</w:hdr>
-</file>
-
-<file path=word/header2.xml><?xml version="1.0" encoding="utf-8"?>
-<w:hdr xmlns:wpc="http://schemas.microsoft.com/office/word/2010/wordprocessingCanvas" xmlns:cx="http://schemas.microsoft.com/office/drawing/2014/chartex" xmlns:cx1="http://schemas.microsoft.com/office/drawing/2015/9/8/chartex" xmlns:cx2="http://schemas.microsoft.com/office/drawing/2015/10/21/chartex" xmlns:cx3="http://schemas.microsoft.com/office/drawing/2016/5/9/chartex" xmlns:cx4="http://schemas.microsoft.com/office/drawing/2016/5/10/chartex" xmlns:cx5="http://schemas.microsoft.com/office/drawing/2016/5/11/chartex" xmlns:cx6="http://schemas.microsoft.com/office/drawing/2016/5/12/chartex" xmlns:cx7="http://schemas.microsoft.com/office/drawing/2016/5/13/chartex" xmlns:cx8="http://schemas.microsoft.com/office/drawing/2016/5/14/chartex" xmlns:mc="http://schemas.openxmlformats.org/markup-compatibility/2006" xmlns:aink="http://schemas.microsoft.com/office/drawing/2016/ink" xmlns:am3d="http://schemas.microsoft.com/office/drawing/2017/model3d" xmlns:o="urn:schemas-microsoft-com:office:office" xmlns:oel="http://schemas.microsoft.com/office/2019/extlst" xmlns:r="http://schemas.openxmlformats.org/officeDocument/2006/relationships" xmlns:m="http://schemas.openxmlformats.org/officeDocument/2006/math" xmlns:v="urn:schemas-microsoft-com:vml" xmlns:wp14="http://schemas.microsoft.com/office/word/2010/wordprocessingDrawing" xmlns:wp="http://schemas.openxmlformats.org/drawingml/2006/wordprocessingDrawing" xmlns:w10="urn:schemas-microsoft-com:office:word" xmlns:w="http://schemas.openxmlformats.org/wordprocessingml/2006/main" xmlns:w14="http://schemas.microsoft.com/office/word/2010/wordml" xmlns:w15="http://schemas.microsoft.com/office/word/2012/wordml" xmlns:w16cex="http://schemas.microsoft.com/office/word/2018/wordml/cex" xmlns:w16cid="http://schemas.microsoft.com/office/word/2016/wordml/cid" xmlns:w16="http://schemas.microsoft.com/office/word/2018/wordml" xmlns:w16sdtdh="http://schemas.microsoft.com/office/word/2020/wordml/sdtdatahash" xmlns:w16se="http://schemas.microsoft.com/office/word/2015/wordml/symex" xmlns:wpg="http://schemas.microsoft.com/office/word/2010/wordprocessingGroup" xmlns:wpi="http://schemas.microsoft.com/office/word/2010/wordprocessingInk" xmlns:wne="http://schemas.microsoft.com/office/word/2006/wordml" xmlns:wps="http://schemas.microsoft.com/office/word/2010/wordprocessingShape" mc:Ignorable="w14 w15 w16se w16cid w16 w16cex w16sdtdh wp14">
-  <w:p>
-    <w:pPr>
-      <w:pStyle w:val="Header"/>
+      <w:pStyle w:val="a3"/>
       <w:jc w:val="center"/>
-      <w:rPr>
-        <w:lang w:eastAsia="zh-TW"/>
-      </w:rPr>
     </w:pPr>
     <w:r>
-      <w:rPr>
-        <w:noProof/>
-      </w:rPr>
-      <w:pict w14:anchorId="5E443676">
+      <w:pict w14:anchorId="21B3BFD3">
         <v:shapetype id="_x0000_t75" coordsize="21600,21600" o:spt="75" o:preferrelative="t" path="m@4@5l@4@11@9@11@9@5xe" filled="f" stroked="f">
           <v:stroke joinstyle="miter"/>
           <v:formulas>
@@ -1033,7 +908,7 @@
           <v:path o:extrusionok="f" gradientshapeok="t" o:connecttype="rect"/>
           <o:lock v:ext="edit" aspectratio="t"/>
         </v:shapetype>
-        <v:shape id="_x0000_i1025" type="#_x0000_t75" alt="" style="width:.65pt;height:.65pt;mso-width-percent:0;mso-height-percent:0;mso-width-percent:0;mso-height-percent:0">
+        <v:shape id="_x0000_i1025" type="#_x0000_t75" alt="" style="width:138.05pt;height:27.1pt;mso-width-percent:0;mso-height-percent:0;mso-width-percent:0;mso-height-percent:0">
           <v:imagedata r:id="rId1" o:title="瑞肯logo"/>
         </v:shape>
       </w:pict>
@@ -1041,65 +916,82 @@
   </w:p>
   <w:p>
     <w:pPr>
-      <w:pStyle w:val="Header"/>
+      <w:pStyle w:val="a3"/>
       <w:jc w:val="center"/>
       <w:rPr>
-        <w:rFonts w:ascii="Arial" w:eastAsia="DFKai-SB" w:hAnsi="Arial" w:cs="Arial"/>
+        <w:rFonts w:ascii="Arial" w:eastAsia="標楷體" w:hAnsi="Arial" w:cs="Arial"/>
         <w:sz w:val="22"/>
         <w:szCs w:val="22"/>
-        <w:lang w:eastAsia="zh-TW"/>
       </w:rPr>
     </w:pPr>
   </w:p>
   <w:p>
     <w:pPr>
-      <w:pStyle w:val="Header"/>
+      <w:pStyle w:val="a3"/>
       <w:jc w:val="center"/>
       <w:rPr>
         <w:rFonts w:ascii="BiauKai" w:eastAsia="BiauKai" w:hAnsi="BiauKai" w:cs="Arial"/>
         <w:b/>
-        <w:sz w:val="28"/>
-        <w:szCs w:val="28"/>
+        <w:sz w:val="52"/>
+        <w:szCs w:val="52"/>
       </w:rPr>
     </w:pPr>
     <w:r>
       <w:rPr>
         <w:rFonts w:ascii="BiauKai" w:eastAsia="BiauKai" w:hAnsi="BiauKai" w:cs="Arial" w:hint="eastAsia"/>
         <w:b/>
-        <w:sz w:val="28"/>
-        <w:szCs w:val="28"/>
+        <w:sz w:val="52"/>
+        <w:szCs w:val="52"/>
       </w:rPr>
       <w:t>瑞肯材料科技有限公司</w:t>
     </w:r>
   </w:p>
   <w:p>
     <w:pPr>
-      <w:pStyle w:val="Header"/>
+      <w:pStyle w:val="a3"/>
       <w:jc w:val="center"/>
       <w:rPr>
-        <w:rFonts w:ascii="Arial" w:eastAsia="DFKai-SB" w:hAnsi="Arial" w:cs="Arial"/>
+        <w:rFonts w:ascii="Arial" w:eastAsia="標楷體" w:hAnsi="Arial" w:cs="Arial"/>
         <w:sz w:val="48"/>
         <w:szCs w:val="48"/>
       </w:rPr>
     </w:pPr>
     <w:r>
-      <w:pict w14:anchorId="28516E9D">
+      <w:rPr>
+        <w:rFonts w:ascii="Arial" w:eastAsia="標楷體" w:hAnsi="Arial" w:cs="Arial"/>
+        <w:sz w:val="48"/>
+        <w:szCs w:val="48"/>
+      </w:rPr>
+      <w:pict w14:anchorId="4E711818">
         <v:shapetype id="_x0000_t32" coordsize="21600,21600" o:spt="32" o:oned="t" path="m,l21600,21600e" filled="f">
           <v:path arrowok="t" fillok="f" o:connecttype="none"/>
           <o:lock v:ext="edit" shapetype="t"/>
         </v:shapetype>
-        <v:shape id="_x0000_s1026" type="#_x0000_t32" alt="" style="position:absolute;left:0;text-align:left;margin-left:-14.75pt;margin-top:11.3pt;width:440pt;height:2.25pt;flip:y;z-index:-1;mso-wrap-edited:f;mso-width-percent:0;mso-height-percent:0;mso-width-percent:0;mso-height-percent:0" o:connectortype="straight" strokeweight=".26mm">
-          <v:stroke joinstyle="miter" endcap="square"/>
-        </v:shape>
+        <v:shape id="_x0000_s1026" type="#_x0000_t32" alt="" style="position:absolute;left:0;text-align:left;margin-left:-14.75pt;margin-top:11.3pt;width:439.95pt;height:2.2pt;flip:y;z-index:2;mso-wrap-edited:f;mso-width-percent:0;mso-height-percent:0;mso-width-percent:0;mso-height-percent:0" o:connectortype="straight"/>
       </w:pict>
     </w:r>
   </w:p>
   <w:p>
     <w:pPr>
-      <w:pStyle w:val="Header"/>
+      <w:pStyle w:val="a3"/>
+      <w:jc w:val="right"/>
+      <w:rPr>
+        <w:rFonts w:ascii="Arial" w:eastAsia="標楷體" w:hAnsi="Arial" w:cs="Arial"/>
+      </w:rPr>
+    </w:pPr>
+    <w:r>
+      <w:rPr>
+        <w:rFonts w:ascii="Arial" w:eastAsia="標楷體" w:hAnsi="Arial" w:cs="Arial" w:hint="eastAsia"/>
+      </w:rPr>
+      <w:t>P-003-04-A</w:t>
+    </w:r>
+  </w:p>
+  <w:p>
+    <w:pPr>
+      <w:pStyle w:val="a3"/>
       <w:jc w:val="center"/>
       <w:rPr>
-        <w:rFonts w:ascii="Arial" w:eastAsia="DFKai-SB" w:hAnsi="Arial" w:cs="Arial"/>
+        <w:rFonts w:ascii="Arial" w:eastAsia="標楷體" w:hAnsi="Arial" w:cs="Arial"/>
         <w:sz w:val="48"/>
         <w:szCs w:val="48"/>
       </w:rPr>
@@ -1107,31 +999,35 @@
   </w:p>
   <w:p>
     <w:pPr>
-      <w:pStyle w:val="Header"/>
+      <w:pStyle w:val="a3"/>
       <w:jc w:val="center"/>
       <w:rPr>
-        <w:rFonts w:ascii="Arial" w:eastAsia="DFKai-SB" w:hAnsi="Arial" w:cs="Arial"/>
+        <w:rFonts w:ascii="Arial" w:eastAsia="標楷體" w:hAnsi="Arial" w:cs="Arial"/>
         <w:sz w:val="48"/>
         <w:szCs w:val="48"/>
       </w:rPr>
     </w:pPr>
     <w:r>
-      <w:pict w14:anchorId="35ED1F7F">
+      <w:rPr>
+        <w:rFonts w:ascii="Arial" w:eastAsia="標楷體" w:hAnsi="Arial" w:cs="Arial"/>
+        <w:sz w:val="48"/>
+        <w:szCs w:val="48"/>
+      </w:rPr>
+      <w:pict w14:anchorId="49B682B8">
         <v:shapetype id="_x0000_t202" coordsize="21600,21600" o:spt="202" path="m,l,21600r21600,l21600,xe">
           <v:stroke joinstyle="miter"/>
           <v:path gradientshapeok="t" o:connecttype="rect"/>
         </v:shapetype>
-        <v:shape id="_x0000_s1025" type="#_x0000_t202" alt="" style="position:absolute;left:0;text-align:left;margin-left:74.5pt;margin-top:12.6pt;width:262.75pt;height:62.25pt;z-index:-2;mso-wrap-style:square;mso-wrap-edited:f;mso-width-percent:0;mso-height-percent:0;mso-wrap-distance-left:9.05pt;mso-wrap-distance-right:9.05pt;mso-width-percent:0;mso-height-percent:0;v-text-anchor:top" stroked="f">
-          <v:fill color2="black"/>
-          <v:textbox inset="0,0,0,0">
+        <v:shape id="_x0000_s1025" type="#_x0000_t202" alt="" style="position:absolute;left:0;text-align:left;margin-left:74.5pt;margin-top:12.6pt;width:262.8pt;height:62.3pt;z-index:1;mso-wrap-style:square;mso-wrap-edited:f;mso-width-percent:0;mso-height-percent:0;mso-width-percent:0;mso-height-percent:0;v-text-anchor:top" stroked="f">
+          <v:textbox style="mso-next-textbox:#_x0000_s1025">
             <w:txbxContent>
               <w:p>
                 <w:pPr>
                   <w:jc w:val="center"/>
                   <w:rPr>
                     <w:rFonts w:ascii="BiauKai" w:eastAsia="BiauKai" w:hAnsi="BiauKai" w:cs="Arial"/>
-                    <w:sz w:val="28"/>
-                    <w:szCs w:val="28"/>
+                    <w:sz w:val="36"/>
+                    <w:szCs w:val="36"/>
                   </w:rPr>
                 </w:pPr>
                 <w:r>
@@ -1146,10 +1042,15 @@
               <w:p>
                 <w:pPr>
                   <w:jc w:val="center"/>
+                  <w:rPr>
+                    <w:rFonts w:ascii="Arial" w:eastAsia="標楷體" w:hAnsi="Arial" w:cs="Arial"/>
+                    <w:sz w:val="28"/>
+                    <w:szCs w:val="28"/>
+                  </w:rPr>
                 </w:pPr>
                 <w:r>
                   <w:rPr>
-                    <w:rFonts w:ascii="Arial" w:eastAsia="DFKai-SB" w:hAnsi="Arial" w:cs="Arial" w:hint="eastAsia"/>
+                    <w:rFonts w:ascii="Arial" w:eastAsia="標楷體" w:hAnsi="標楷體" w:cs="Arial" w:hint="eastAsia"/>
                     <w:sz w:val="28"/>
                     <w:szCs w:val="28"/>
                   </w:rPr>
@@ -1164,165 +1065,357 @@
   </w:p>
   <w:p>
     <w:pPr>
-      <w:pStyle w:val="Header"/>
+      <w:pStyle w:val="a3"/>
     </w:pPr>
   </w:p>
   <w:p>
     <w:pPr>
-      <w:pStyle w:val="Header"/>
+      <w:pStyle w:val="a3"/>
     </w:pPr>
   </w:p>
   <w:p>
     <w:pPr>
-      <w:pStyle w:val="Header"/>
+      <w:pStyle w:val="a3"/>
     </w:pPr>
   </w:p>
   <w:p>
     <w:pPr>
-      <w:pStyle w:val="Header"/>
-    </w:pPr>
-  </w:p>
-  <w:p>
-    <w:pPr>
-      <w:pStyle w:val="Header"/>
+      <w:pStyle w:val="a3"/>
     </w:pPr>
   </w:p>
 </w:hdr>
 </file>
 
-<file path=word/header3.xml><?xml version="1.0" encoding="utf-8"?>
-<w:hdr xmlns:wpc="http://schemas.microsoft.com/office/word/2010/wordprocessingCanvas" xmlns:cx="http://schemas.microsoft.com/office/drawing/2014/chartex" xmlns:cx1="http://schemas.microsoft.com/office/drawing/2015/9/8/chartex" xmlns:cx2="http://schemas.microsoft.com/office/drawing/2015/10/21/chartex" xmlns:cx3="http://schemas.microsoft.com/office/drawing/2016/5/9/chartex" xmlns:cx4="http://schemas.microsoft.com/office/drawing/2016/5/10/chartex" xmlns:cx5="http://schemas.microsoft.com/office/drawing/2016/5/11/chartex" xmlns:cx6="http://schemas.microsoft.com/office/drawing/2016/5/12/chartex" xmlns:cx7="http://schemas.microsoft.com/office/drawing/2016/5/13/chartex" xmlns:cx8="http://schemas.microsoft.com/office/drawing/2016/5/14/chartex" xmlns:mc="http://schemas.openxmlformats.org/markup-compatibility/2006" xmlns:aink="http://schemas.microsoft.com/office/drawing/2016/ink" xmlns:am3d="http://schemas.microsoft.com/office/drawing/2017/model3d" xmlns:o="urn:schemas-microsoft-com:office:office" xmlns:oel="http://schemas.microsoft.com/office/2019/extlst" xmlns:r="http://schemas.openxmlformats.org/officeDocument/2006/relationships" xmlns:m="http://schemas.openxmlformats.org/officeDocument/2006/math" xmlns:v="urn:schemas-microsoft-com:vml" xmlns:wp14="http://schemas.microsoft.com/office/word/2010/wordprocessingDrawing" xmlns:wp="http://schemas.openxmlformats.org/drawingml/2006/wordprocessingDrawing" xmlns:w10="urn:schemas-microsoft-com:office:word" xmlns:w="http://schemas.openxmlformats.org/wordprocessingml/2006/main" xmlns:w14="http://schemas.microsoft.com/office/word/2010/wordml" xmlns:w15="http://schemas.microsoft.com/office/word/2012/wordml" xmlns:w16cex="http://schemas.microsoft.com/office/word/2018/wordml/cex" xmlns:w16cid="http://schemas.microsoft.com/office/word/2016/wordml/cid" xmlns:w16="http://schemas.microsoft.com/office/word/2018/wordml" xmlns:w16sdtdh="http://schemas.microsoft.com/office/word/2020/wordml/sdtdatahash" xmlns:w16se="http://schemas.microsoft.com/office/word/2015/wordml/symex" xmlns:wpg="http://schemas.microsoft.com/office/word/2010/wordprocessingGroup" xmlns:wpi="http://schemas.microsoft.com/office/word/2010/wordprocessingInk" xmlns:wne="http://schemas.microsoft.com/office/word/2006/wordml" xmlns:wps="http://schemas.microsoft.com/office/word/2010/wordprocessingShape" mc:Ignorable="w14 w15 w16se w16cid w16 w16cex w16sdtdh wp14">
-  <w:p>
-    <w:pPr>
-      <w:pStyle w:val="Header"/>
-    </w:pPr>
-  </w:p>
-</w:hdr>
+<file path=word/numbering.xml><?xml version="1.0" encoding="utf-8"?>
+<w:numbering xmlns:wpc="http://schemas.microsoft.com/office/word/2010/wordprocessingCanvas" xmlns:cx="http://schemas.microsoft.com/office/drawing/2014/chartex" xmlns:cx1="http://schemas.microsoft.com/office/drawing/2015/9/8/chartex" xmlns:cx2="http://schemas.microsoft.com/office/drawing/2015/10/21/chartex" xmlns:cx3="http://schemas.microsoft.com/office/drawing/2016/5/9/chartex" xmlns:cx4="http://schemas.microsoft.com/office/drawing/2016/5/10/chartex" xmlns:cx5="http://schemas.microsoft.com/office/drawing/2016/5/11/chartex" xmlns:cx6="http://schemas.microsoft.com/office/drawing/2016/5/12/chartex" xmlns:cx7="http://schemas.microsoft.com/office/drawing/2016/5/13/chartex" xmlns:cx8="http://schemas.microsoft.com/office/drawing/2016/5/14/chartex" xmlns:mc="http://schemas.openxmlformats.org/markup-compatibility/2006" xmlns:aink="http://schemas.microsoft.com/office/drawing/2016/ink" xmlns:am3d="http://schemas.microsoft.com/office/drawing/2017/model3d" xmlns:o="urn:schemas-microsoft-com:office:office" xmlns:oel="http://schemas.microsoft.com/office/2019/extlst" xmlns:r="http://schemas.openxmlformats.org/officeDocument/2006/relationships" xmlns:m="http://schemas.openxmlformats.org/officeDocument/2006/math" xmlns:v="urn:schemas-microsoft-com:vml" xmlns:wp14="http://schemas.microsoft.com/office/word/2010/wordprocessingDrawing" xmlns:wp="http://schemas.openxmlformats.org/drawingml/2006/wordprocessingDrawing" xmlns:w10="urn:schemas-microsoft-com:office:word" xmlns:w="http://schemas.openxmlformats.org/wordprocessingml/2006/main" xmlns:w14="http://schemas.microsoft.com/office/word/2010/wordml" xmlns:w15="http://schemas.microsoft.com/office/word/2012/wordml" xmlns:w16cex="http://schemas.microsoft.com/office/word/2018/wordml/cex" xmlns:w16cid="http://schemas.microsoft.com/office/word/2016/wordml/cid" xmlns:w16="http://schemas.microsoft.com/office/word/2018/wordml" xmlns:w16du="http://schemas.microsoft.com/office/word/2023/wordml/word16du" xmlns:w16sdtdh="http://schemas.microsoft.com/office/word/2020/wordml/sdtdatahash" xmlns:w16sdtfl="http://schemas.microsoft.com/office/word/2024/wordml/sdtformatlock" xmlns:w16se="http://schemas.microsoft.com/office/word/2015/wordml/symex" xmlns:wpg="http://schemas.microsoft.com/office/word/2010/wordprocessingGroup" xmlns:wpi="http://schemas.microsoft.com/office/word/2010/wordprocessingInk" xmlns:wne="http://schemas.microsoft.com/office/word/2006/wordml" xmlns:wps="http://schemas.microsoft.com/office/word/2010/wordprocessingShape" mc:Ignorable="w14 w15 w16se w16cid w16 w16cex w16sdtdh w16sdtfl w16du wp14">
+  <w:abstractNum w:abstractNumId="0" w15:restartNumberingAfterBreak="0">
+    <w:nsid w:val="FFFFFFFE"/>
+    <w:multiLevelType w:val="singleLevel"/>
+    <w:tmpl w:val="FFFFFFFF"/>
+    <w:lvl w:ilvl="0">
+      <w:numFmt w:val="decimal"/>
+      <w:lvlText w:val="*"/>
+      <w:lvlJc w:val="left"/>
+    </w:lvl>
+  </w:abstractNum>
+  <w:abstractNum w:abstractNumId="1" w15:restartNumberingAfterBreak="0">
+    <w:nsid w:val="2E81522C"/>
+    <w:multiLevelType w:val="singleLevel"/>
+    <w:tmpl w:val="9C9A5D8A"/>
+    <w:lvl w:ilvl="0">
+      <w:start w:val="1"/>
+      <w:numFmt w:val="decimal"/>
+      <w:lvlText w:val="(%1) "/>
+      <w:legacy w:legacy="1" w:legacySpace="0" w:legacyIndent="360"/>
+      <w:lvlJc w:val="left"/>
+      <w:pPr>
+        <w:ind w:left="360" w:hanging="360"/>
+      </w:pPr>
+      <w:rPr>
+        <w:rFonts w:ascii="Times New Roman" w:hAnsi="Times New Roman" w:hint="default"/>
+        <w:b w:val="0"/>
+        <w:i w:val="0"/>
+        <w:sz w:val="22"/>
+        <w:u w:val="none"/>
+      </w:rPr>
+    </w:lvl>
+  </w:abstractNum>
+  <w:abstractNum w:abstractNumId="2" w15:restartNumberingAfterBreak="0">
+    <w:nsid w:val="3E2E2B47"/>
+    <w:multiLevelType w:val="hybridMultilevel"/>
+    <w:tmpl w:val="FE06DF7E"/>
+    <w:lvl w:ilvl="0" w:tplc="BB08D6C0">
+      <w:start w:val="1"/>
+      <w:numFmt w:val="decimal"/>
+      <w:lvlText w:val="%1."/>
+      <w:lvlJc w:val="left"/>
+      <w:pPr>
+        <w:tabs>
+          <w:tab w:val="num" w:pos="360"/>
+        </w:tabs>
+        <w:ind w:left="360" w:hanging="360"/>
+      </w:pPr>
+      <w:rPr>
+        <w:rFonts w:hint="default"/>
+      </w:rPr>
+    </w:lvl>
+    <w:lvl w:ilvl="1" w:tplc="04090019" w:tentative="1">
+      <w:start w:val="1"/>
+      <w:numFmt w:val="ideographTraditional"/>
+      <w:lvlText w:val="%2、"/>
+      <w:lvlJc w:val="left"/>
+      <w:pPr>
+        <w:tabs>
+          <w:tab w:val="num" w:pos="960"/>
+        </w:tabs>
+        <w:ind w:left="960" w:hanging="480"/>
+      </w:pPr>
+    </w:lvl>
+    <w:lvl w:ilvl="2" w:tplc="0409001B" w:tentative="1">
+      <w:start w:val="1"/>
+      <w:numFmt w:val="lowerRoman"/>
+      <w:lvlText w:val="%3."/>
+      <w:lvlJc w:val="right"/>
+      <w:pPr>
+        <w:tabs>
+          <w:tab w:val="num" w:pos="1440"/>
+        </w:tabs>
+        <w:ind w:left="1440" w:hanging="480"/>
+      </w:pPr>
+    </w:lvl>
+    <w:lvl w:ilvl="3" w:tplc="0409000F" w:tentative="1">
+      <w:start w:val="1"/>
+      <w:numFmt w:val="decimal"/>
+      <w:lvlText w:val="%4."/>
+      <w:lvlJc w:val="left"/>
+      <w:pPr>
+        <w:tabs>
+          <w:tab w:val="num" w:pos="1920"/>
+        </w:tabs>
+        <w:ind w:left="1920" w:hanging="480"/>
+      </w:pPr>
+    </w:lvl>
+    <w:lvl w:ilvl="4" w:tplc="04090019" w:tentative="1">
+      <w:start w:val="1"/>
+      <w:numFmt w:val="ideographTraditional"/>
+      <w:lvlText w:val="%5、"/>
+      <w:lvlJc w:val="left"/>
+      <w:pPr>
+        <w:tabs>
+          <w:tab w:val="num" w:pos="2400"/>
+        </w:tabs>
+        <w:ind w:left="2400" w:hanging="480"/>
+      </w:pPr>
+    </w:lvl>
+    <w:lvl w:ilvl="5" w:tplc="0409001B" w:tentative="1">
+      <w:start w:val="1"/>
+      <w:numFmt w:val="lowerRoman"/>
+      <w:lvlText w:val="%6."/>
+      <w:lvlJc w:val="right"/>
+      <w:pPr>
+        <w:tabs>
+          <w:tab w:val="num" w:pos="2880"/>
+        </w:tabs>
+        <w:ind w:left="2880" w:hanging="480"/>
+      </w:pPr>
+    </w:lvl>
+    <w:lvl w:ilvl="6" w:tplc="0409000F" w:tentative="1">
+      <w:start w:val="1"/>
+      <w:numFmt w:val="decimal"/>
+      <w:lvlText w:val="%7."/>
+      <w:lvlJc w:val="left"/>
+      <w:pPr>
+        <w:tabs>
+          <w:tab w:val="num" w:pos="3360"/>
+        </w:tabs>
+        <w:ind w:left="3360" w:hanging="480"/>
+      </w:pPr>
+    </w:lvl>
+    <w:lvl w:ilvl="7" w:tplc="04090019" w:tentative="1">
+      <w:start w:val="1"/>
+      <w:numFmt w:val="ideographTraditional"/>
+      <w:lvlText w:val="%8、"/>
+      <w:lvlJc w:val="left"/>
+      <w:pPr>
+        <w:tabs>
+          <w:tab w:val="num" w:pos="3840"/>
+        </w:tabs>
+        <w:ind w:left="3840" w:hanging="480"/>
+      </w:pPr>
+    </w:lvl>
+    <w:lvl w:ilvl="8" w:tplc="0409001B" w:tentative="1">
+      <w:start w:val="1"/>
+      <w:numFmt w:val="lowerRoman"/>
+      <w:lvlText w:val="%9."/>
+      <w:lvlJc w:val="right"/>
+      <w:pPr>
+        <w:tabs>
+          <w:tab w:val="num" w:pos="4320"/>
+        </w:tabs>
+        <w:ind w:left="4320" w:hanging="480"/>
+      </w:pPr>
+    </w:lvl>
+  </w:abstractNum>
+  <w:abstractNum w:abstractNumId="3" w15:restartNumberingAfterBreak="0">
+    <w:nsid w:val="44CB6A79"/>
+    <w:multiLevelType w:val="singleLevel"/>
+    <w:tmpl w:val="F3FA8878"/>
+    <w:lvl w:ilvl="0">
+      <w:start w:val="1"/>
+      <w:numFmt w:val="decimal"/>
+      <w:lvlText w:val="(%1) "/>
+      <w:legacy w:legacy="1" w:legacySpace="0" w:legacyIndent="360"/>
+      <w:lvlJc w:val="left"/>
+      <w:pPr>
+        <w:ind w:left="360" w:hanging="360"/>
+      </w:pPr>
+      <w:rPr>
+        <w:rFonts w:ascii="Arial" w:hAnsi="Arial" w:hint="default"/>
+        <w:b w:val="0"/>
+        <w:i w:val="0"/>
+        <w:sz w:val="21"/>
+        <w:u w:val="none"/>
+      </w:rPr>
+    </w:lvl>
+  </w:abstractNum>
+  <w:abstractNum w:abstractNumId="4" w15:restartNumberingAfterBreak="0">
+    <w:nsid w:val="5F837933"/>
+    <w:multiLevelType w:val="singleLevel"/>
+    <w:tmpl w:val="9C9A5D8A"/>
+    <w:lvl w:ilvl="0">
+      <w:start w:val="1"/>
+      <w:numFmt w:val="decimal"/>
+      <w:lvlText w:val="(%1) "/>
+      <w:legacy w:legacy="1" w:legacySpace="0" w:legacyIndent="360"/>
+      <w:lvlJc w:val="left"/>
+      <w:pPr>
+        <w:ind w:left="360" w:hanging="360"/>
+      </w:pPr>
+      <w:rPr>
+        <w:rFonts w:ascii="Times New Roman" w:hAnsi="Times New Roman" w:hint="default"/>
+        <w:b w:val="0"/>
+        <w:i w:val="0"/>
+        <w:sz w:val="22"/>
+        <w:u w:val="none"/>
+      </w:rPr>
+    </w:lvl>
+  </w:abstractNum>
+  <w:abstractNum w:abstractNumId="5" w15:restartNumberingAfterBreak="0">
+    <w:nsid w:val="6640045E"/>
+    <w:multiLevelType w:val="singleLevel"/>
+    <w:tmpl w:val="9C9A5D8A"/>
+    <w:lvl w:ilvl="0">
+      <w:start w:val="1"/>
+      <w:numFmt w:val="decimal"/>
+      <w:lvlText w:val="(%1) "/>
+      <w:legacy w:legacy="1" w:legacySpace="0" w:legacyIndent="360"/>
+      <w:lvlJc w:val="left"/>
+      <w:pPr>
+        <w:ind w:left="360" w:hanging="360"/>
+      </w:pPr>
+      <w:rPr>
+        <w:rFonts w:ascii="Times New Roman" w:hAnsi="Times New Roman" w:hint="default"/>
+        <w:b w:val="0"/>
+        <w:i w:val="0"/>
+        <w:sz w:val="22"/>
+        <w:u w:val="none"/>
+      </w:rPr>
+    </w:lvl>
+  </w:abstractNum>
+  <w:abstractNum w:abstractNumId="6" w15:restartNumberingAfterBreak="0">
+    <w:nsid w:val="69DA1640"/>
+    <w:multiLevelType w:val="singleLevel"/>
+    <w:tmpl w:val="9C9A5D8A"/>
+    <w:lvl w:ilvl="0">
+      <w:start w:val="1"/>
+      <w:numFmt w:val="decimal"/>
+      <w:lvlText w:val="(%1) "/>
+      <w:legacy w:legacy="1" w:legacySpace="0" w:legacyIndent="360"/>
+      <w:lvlJc w:val="left"/>
+      <w:pPr>
+        <w:ind w:left="360" w:hanging="360"/>
+      </w:pPr>
+      <w:rPr>
+        <w:rFonts w:ascii="Times New Roman" w:hAnsi="Times New Roman" w:hint="default"/>
+        <w:b w:val="0"/>
+        <w:i w:val="0"/>
+        <w:sz w:val="22"/>
+        <w:u w:val="none"/>
+      </w:rPr>
+    </w:lvl>
+  </w:abstractNum>
+  <w:abstractNum w:abstractNumId="7" w15:restartNumberingAfterBreak="0">
+    <w:nsid w:val="6D2D2F25"/>
+    <w:multiLevelType w:val="singleLevel"/>
+    <w:tmpl w:val="9C9A5D8A"/>
+    <w:lvl w:ilvl="0">
+      <w:start w:val="1"/>
+      <w:numFmt w:val="decimal"/>
+      <w:lvlText w:val="(%1) "/>
+      <w:legacy w:legacy="1" w:legacySpace="0" w:legacyIndent="360"/>
+      <w:lvlJc w:val="left"/>
+      <w:pPr>
+        <w:ind w:left="360" w:hanging="360"/>
+      </w:pPr>
+      <w:rPr>
+        <w:rFonts w:ascii="Times New Roman" w:hAnsi="Times New Roman" w:hint="default"/>
+        <w:b w:val="0"/>
+        <w:i w:val="0"/>
+        <w:sz w:val="22"/>
+        <w:u w:val="none"/>
+      </w:rPr>
+    </w:lvl>
+  </w:abstractNum>
+  <w:num w:numId="1" w16cid:durableId="1544169773">
+    <w:abstractNumId w:val="3"/>
+  </w:num>
+  <w:num w:numId="2" w16cid:durableId="1302541959">
+    <w:abstractNumId w:val="7"/>
+  </w:num>
+  <w:num w:numId="3" w16cid:durableId="272513878">
+    <w:abstractNumId w:val="0"/>
+    <w:lvlOverride w:ilvl="0">
+      <w:lvl w:ilvl="0">
+        <w:start w:val="1"/>
+        <w:numFmt w:val="bullet"/>
+        <w:lvlText w:val=""/>
+        <w:legacy w:legacy="1" w:legacySpace="0" w:legacyIndent="360"/>
+        <w:lvlJc w:val="left"/>
+        <w:pPr>
+          <w:ind w:left="360" w:hanging="360"/>
+        </w:pPr>
+        <w:rPr>
+          <w:rFonts w:ascii="Symbol" w:hAnsi="Symbol" w:hint="default"/>
+        </w:rPr>
+      </w:lvl>
+    </w:lvlOverride>
+  </w:num>
+  <w:num w:numId="4" w16cid:durableId="462433262">
+    <w:abstractNumId w:val="5"/>
+  </w:num>
+  <w:num w:numId="5" w16cid:durableId="358168081">
+    <w:abstractNumId w:val="1"/>
+  </w:num>
+  <w:num w:numId="6" w16cid:durableId="1476096509">
+    <w:abstractNumId w:val="4"/>
+  </w:num>
+  <w:num w:numId="7" w16cid:durableId="1170488321">
+    <w:abstractNumId w:val="6"/>
+  </w:num>
+  <w:num w:numId="8" w16cid:durableId="639919188">
+    <w:abstractNumId w:val="2"/>
+  </w:num>
+</w:numbering>
 </file>
 
 <file path=word/styles.xml><?xml version="1.0" encoding="utf-8"?>
-<w:styles xmlns:mc="http://schemas.openxmlformats.org/markup-compatibility/2006" xmlns:r="http://schemas.openxmlformats.org/officeDocument/2006/relationships" xmlns:w="http://schemas.openxmlformats.org/wordprocessingml/2006/main" xmlns:w14="http://schemas.microsoft.com/office/word/2010/wordml" xmlns:w15="http://schemas.microsoft.com/office/word/2012/wordml" xmlns:w16cex="http://schemas.microsoft.com/office/word/2018/wordml/cex" xmlns:w16cid="http://schemas.microsoft.com/office/word/2016/wordml/cid" xmlns:w16="http://schemas.microsoft.com/office/word/2018/wordml" xmlns:w16sdtdh="http://schemas.microsoft.com/office/word/2020/wordml/sdtdatahash" xmlns:w16se="http://schemas.microsoft.com/office/word/2015/wordml/symex" mc:Ignorable="w14 w15 w16se w16cid w16 w16cex w16sdtdh">
+<w:styles xmlns:mc="http://schemas.openxmlformats.org/markup-compatibility/2006" xmlns:r="http://schemas.openxmlformats.org/officeDocument/2006/relationships" xmlns:w="http://schemas.openxmlformats.org/wordprocessingml/2006/main" xmlns:w14="http://schemas.microsoft.com/office/word/2010/wordml" xmlns:w15="http://schemas.microsoft.com/office/word/2012/wordml" xmlns:w16cex="http://schemas.microsoft.com/office/word/2018/wordml/cex" xmlns:w16cid="http://schemas.microsoft.com/office/word/2016/wordml/cid" xmlns:w16="http://schemas.microsoft.com/office/word/2018/wordml" xmlns:w16du="http://schemas.microsoft.com/office/word/2023/wordml/word16du" xmlns:w16sdtdh="http://schemas.microsoft.com/office/word/2020/wordml/sdtdatahash" xmlns:w16sdtfl="http://schemas.microsoft.com/office/word/2024/wordml/sdtformatlock" xmlns:w16se="http://schemas.microsoft.com/office/word/2015/wordml/symex" mc:Ignorable="w14 w15 w16se w16cid w16 w16cex w16sdtdh w16sdtfl w16du">
   <w:docDefaults>
     <w:rPrDefault>
       <w:rPr>
-        <w:rFonts w:ascii="Times New Roman" w:eastAsia="PMingLiU" w:hAnsi="Times New Roman" w:cs="Times New Roman"/>
-        <w:lang w:val="en-AU" w:eastAsia="zh-TW" w:bidi="ar-SA"/>
+        <w:rFonts w:ascii="Times New Roman" w:eastAsia="新細明體" w:hAnsi="Times New Roman" w:cs="Times New Roman"/>
+        <w:lang w:val="en-US" w:eastAsia="zh-TW" w:bidi="ar-SA"/>
       </w:rPr>
     </w:rPrDefault>
     <w:pPrDefault/>
   </w:docDefaults>
-  <w:latentStyles w:defLockedState="0" w:defUIPriority="99" w:defSemiHidden="0" w:defUnhideWhenUsed="0" w:defQFormat="0" w:count="376">
-    <w:lsdException w:name="Normal" w:uiPriority="0" w:qFormat="1"/>
-    <w:lsdException w:name="heading 1" w:uiPriority="9" w:qFormat="1"/>
-    <w:lsdException w:name="heading 2" w:semiHidden="1" w:uiPriority="9" w:unhideWhenUsed="1" w:qFormat="1"/>
-    <w:lsdException w:name="heading 3" w:semiHidden="1" w:uiPriority="9" w:unhideWhenUsed="1" w:qFormat="1"/>
-    <w:lsdException w:name="heading 4" w:semiHidden="1" w:uiPriority="9" w:unhideWhenUsed="1" w:qFormat="1"/>
-    <w:lsdException w:name="heading 5" w:semiHidden="1" w:uiPriority="9" w:unhideWhenUsed="1" w:qFormat="1"/>
-    <w:lsdException w:name="heading 6" w:semiHidden="1" w:uiPriority="9" w:unhideWhenUsed="1" w:qFormat="1"/>
-    <w:lsdException w:name="heading 7" w:semiHidden="1" w:uiPriority="9" w:unhideWhenUsed="1" w:qFormat="1"/>
-    <w:lsdException w:name="heading 8" w:semiHidden="1" w:uiPriority="9" w:unhideWhenUsed="1" w:qFormat="1"/>
-    <w:lsdException w:name="heading 9" w:semiHidden="1" w:uiPriority="9" w:unhideWhenUsed="1" w:qFormat="1"/>
-    <w:lsdException w:name="index 1" w:semiHidden="1" w:unhideWhenUsed="1"/>
-    <w:lsdException w:name="index 2" w:semiHidden="1" w:unhideWhenUsed="1"/>
-    <w:lsdException w:name="index 3" w:semiHidden="1" w:unhideWhenUsed="1"/>
-    <w:lsdException w:name="index 4" w:semiHidden="1" w:unhideWhenUsed="1"/>
-    <w:lsdException w:name="index 5" w:semiHidden="1" w:unhideWhenUsed="1"/>
-    <w:lsdException w:name="index 6" w:semiHidden="1" w:unhideWhenUsed="1"/>
-    <w:lsdException w:name="index 7" w:semiHidden="1" w:unhideWhenUsed="1"/>
-    <w:lsdException w:name="index 8" w:semiHidden="1" w:unhideWhenUsed="1"/>
-    <w:lsdException w:name="index 9" w:semiHidden="1" w:unhideWhenUsed="1"/>
-    <w:lsdException w:name="toc 1" w:semiHidden="1" w:uiPriority="39" w:unhideWhenUsed="1"/>
-    <w:lsdException w:name="toc 2" w:semiHidden="1" w:uiPriority="39" w:unhideWhenUsed="1"/>
-    <w:lsdException w:name="toc 3" w:semiHidden="1" w:uiPriority="39" w:unhideWhenUsed="1"/>
-    <w:lsdException w:name="toc 4" w:semiHidden="1" w:uiPriority="39" w:unhideWhenUsed="1"/>
-    <w:lsdException w:name="toc 5" w:semiHidden="1" w:uiPriority="39" w:unhideWhenUsed="1"/>
-    <w:lsdException w:name="toc 6" w:semiHidden="1" w:uiPriority="39" w:unhideWhenUsed="1"/>
-    <w:lsdException w:name="toc 7" w:semiHidden="1" w:uiPriority="39" w:unhideWhenUsed="1"/>
-    <w:lsdException w:name="toc 8" w:semiHidden="1" w:uiPriority="39" w:unhideWhenUsed="1"/>
-    <w:lsdException w:name="toc 9" w:semiHidden="1" w:uiPriority="39" w:unhideWhenUsed="1"/>
-    <w:lsdException w:name="Normal Indent" w:semiHidden="1" w:unhideWhenUsed="1"/>
-    <w:lsdException w:name="footnote text" w:semiHidden="1" w:unhideWhenUsed="1"/>
-    <w:lsdException w:name="annotation text" w:semiHidden="1" w:unhideWhenUsed="1"/>
-    <w:lsdException w:name="header" w:semiHidden="1" w:uiPriority="0" w:unhideWhenUsed="1"/>
-    <w:lsdException w:name="footer" w:semiHidden="1" w:unhideWhenUsed="1"/>
-    <w:lsdException w:name="index heading" w:semiHidden="1" w:unhideWhenUsed="1"/>
-    <w:lsdException w:name="caption" w:semiHidden="1" w:uiPriority="35" w:unhideWhenUsed="1" w:qFormat="1"/>
-    <w:lsdException w:name="table of figures" w:semiHidden="1" w:unhideWhenUsed="1"/>
-    <w:lsdException w:name="envelope address" w:semiHidden="1" w:unhideWhenUsed="1"/>
-    <w:lsdException w:name="envelope return" w:semiHidden="1" w:unhideWhenUsed="1"/>
-    <w:lsdException w:name="footnote reference" w:semiHidden="1" w:unhideWhenUsed="1"/>
-    <w:lsdException w:name="annotation reference" w:semiHidden="1" w:unhideWhenUsed="1"/>
-    <w:lsdException w:name="line number" w:semiHidden="1" w:unhideWhenUsed="1"/>
-    <w:lsdException w:name="page number" w:semiHidden="1" w:unhideWhenUsed="1"/>
-    <w:lsdException w:name="endnote reference" w:semiHidden="1" w:unhideWhenUsed="1"/>
-    <w:lsdException w:name="endnote text" w:semiHidden="1" w:unhideWhenUsed="1"/>
-    <w:lsdException w:name="table of authorities" w:semiHidden="1" w:unhideWhenUsed="1"/>
-    <w:lsdException w:name="macro" w:semiHidden="1" w:unhideWhenUsed="1"/>
-    <w:lsdException w:name="toa heading" w:semiHidden="1" w:unhideWhenUsed="1"/>
-    <w:lsdException w:name="List" w:semiHidden="1" w:unhideWhenUsed="1"/>
-    <w:lsdException w:name="List Bullet" w:semiHidden="1" w:unhideWhenUsed="1"/>
-    <w:lsdException w:name="List Number" w:semiHidden="1" w:unhideWhenUsed="1"/>
-    <w:lsdException w:name="List 2" w:semiHidden="1" w:unhideWhenUsed="1"/>
-    <w:lsdException w:name="List 3" w:semiHidden="1" w:unhideWhenUsed="1"/>
-    <w:lsdException w:name="List 4" w:semiHidden="1" w:unhideWhenUsed="1"/>
-    <w:lsdException w:name="List 5" w:semiHidden="1" w:unhideWhenUsed="1"/>
-    <w:lsdException w:name="List Bullet 2" w:semiHidden="1" w:unhideWhenUsed="1"/>
-    <w:lsdException w:name="List Bullet 3" w:semiHidden="1" w:unhideWhenUsed="1"/>
-    <w:lsdException w:name="List Bullet 4" w:semiHidden="1" w:unhideWhenUsed="1"/>
-    <w:lsdException w:name="List Bullet 5" w:semiHidden="1" w:unhideWhenUsed="1"/>
-    <w:lsdException w:name="List Number 2" w:semiHidden="1" w:unhideWhenUsed="1"/>
-    <w:lsdException w:name="List Number 3" w:semiHidden="1" w:unhideWhenUsed="1"/>
-    <w:lsdException w:name="List Number 4" w:semiHidden="1" w:unhideWhenUsed="1"/>
-    <w:lsdException w:name="List Number 5" w:semiHidden="1" w:unhideWhenUsed="1"/>
-    <w:lsdException w:name="Title" w:uiPriority="10" w:qFormat="1"/>
-    <w:lsdException w:name="Closing" w:semiHidden="1" w:unhideWhenUsed="1"/>
-    <w:lsdException w:name="Signature" w:semiHidden="1" w:unhideWhenUsed="1"/>
-    <w:lsdException w:name="Default Paragraph Font" w:semiHidden="1" w:uiPriority="1" w:unhideWhenUsed="1"/>
-    <w:lsdException w:name="Body Text" w:semiHidden="1" w:unhideWhenUsed="1"/>
-    <w:lsdException w:name="Body Text Indent" w:semiHidden="1" w:unhideWhenUsed="1"/>
-    <w:lsdException w:name="List Continue" w:semiHidden="1" w:unhideWhenUsed="1"/>
-    <w:lsdException w:name="List Continue 2" w:semiHidden="1" w:unhideWhenUsed="1"/>
-    <w:lsdException w:name="List Continue 3" w:semiHidden="1" w:unhideWhenUsed="1"/>
-    <w:lsdException w:name="List Continue 4" w:semiHidden="1" w:unhideWhenUsed="1"/>
-    <w:lsdException w:name="List Continue 5" w:semiHidden="1" w:unhideWhenUsed="1"/>
-    <w:lsdException w:name="Message Header" w:semiHidden="1" w:unhideWhenUsed="1"/>
-    <w:lsdException w:name="Subtitle" w:uiPriority="11" w:qFormat="1"/>
-    <w:lsdException w:name="Salutation" w:semiHidden="1" w:unhideWhenUsed="1"/>
-    <w:lsdException w:name="Date" w:semiHidden="1" w:unhideWhenUsed="1"/>
-    <w:lsdException w:name="Body Text First Indent" w:semiHidden="1" w:unhideWhenUsed="1"/>
-    <w:lsdException w:name="Body Text First Indent 2" w:semiHidden="1" w:unhideWhenUsed="1"/>
-    <w:lsdException w:name="Note Heading" w:semiHidden="1" w:unhideWhenUsed="1"/>
-    <w:lsdException w:name="Body Text 2" w:semiHidden="1" w:unhideWhenUsed="1"/>
-    <w:lsdException w:name="Body Text 3" w:semiHidden="1" w:unhideWhenUsed="1"/>
-    <w:lsdException w:name="Body Text Indent 2" w:semiHidden="1" w:unhideWhenUsed="1"/>
-    <w:lsdException w:name="Body Text Indent 3" w:semiHidden="1" w:unhideWhenUsed="1"/>
-    <w:lsdException w:name="Block Text" w:semiHidden="1" w:unhideWhenUsed="1"/>
-    <w:lsdException w:name="Hyperlink" w:semiHidden="1" w:unhideWhenUsed="1"/>
-    <w:lsdException w:name="FollowedHyperlink" w:semiHidden="1" w:unhideWhenUsed="1"/>
-    <w:lsdException w:name="Strong" w:uiPriority="22" w:qFormat="1"/>
-    <w:lsdException w:name="Emphasis" w:uiPriority="20" w:qFormat="1"/>
-    <w:lsdException w:name="Document Map" w:semiHidden="1" w:unhideWhenUsed="1"/>
-    <w:lsdException w:name="Plain Text" w:semiHidden="1" w:unhideWhenUsed="1"/>
-    <w:lsdException w:name="E-mail Signature" w:semiHidden="1" w:unhideWhenUsed="1"/>
-    <w:lsdException w:name="HTML Top of Form" w:semiHidden="1" w:unhideWhenUsed="1"/>
-    <w:lsdException w:name="HTML Bottom of Form" w:semiHidden="1" w:unhideWhenUsed="1"/>
-    <w:lsdException w:name="Normal (Web)" w:semiHidden="1" w:unhideWhenUsed="1"/>
-    <w:lsdException w:name="HTML Acronym" w:semiHidden="1" w:unhideWhenUsed="1"/>
-    <w:lsdException w:name="HTML Address" w:semiHidden="1" w:unhideWhenUsed="1"/>
-    <w:lsdException w:name="HTML Cite" w:semiHidden="1" w:unhideWhenUsed="1"/>
-    <w:lsdException w:name="HTML Code" w:semiHidden="1" w:unhideWhenUsed="1"/>
-    <w:lsdException w:name="HTML Definition" w:semiHidden="1" w:unhideWhenUsed="1"/>
-    <w:lsdException w:name="HTML Keyboard" w:semiHidden="1" w:unhideWhenUsed="1"/>
-    <w:lsdException w:name="HTML Preformatted" w:semiHidden="1" w:unhideWhenUsed="1"/>
-    <w:lsdException w:name="HTML Sample" w:semiHidden="1" w:unhideWhenUsed="1"/>
-    <w:lsdException w:name="HTML Typewriter" w:semiHidden="1" w:unhideWhenUsed="1"/>
-    <w:lsdException w:name="HTML Variable" w:semiHidden="1" w:unhideWhenUsed="1"/>
+  <w:latentStyles w:defLockedState="0" w:defUIPriority="0" w:defSemiHidden="0" w:defUnhideWhenUsed="0" w:defQFormat="0" w:count="376">
+    <w:lsdException w:name="Normal" w:qFormat="1"/>
+    <w:lsdException w:name="heading 1" w:qFormat="1"/>
+    <w:lsdException w:name="heading 2" w:semiHidden="1" w:unhideWhenUsed="1" w:qFormat="1"/>
+    <w:lsdException w:name="heading 3" w:semiHidden="1" w:unhideWhenUsed="1" w:qFormat="1"/>
+    <w:lsdException w:name="heading 4" w:semiHidden="1" w:unhideWhenUsed="1" w:qFormat="1"/>
+    <w:lsdException w:name="heading 5" w:semiHidden="1" w:unhideWhenUsed="1" w:qFormat="1"/>
+    <w:lsdException w:name="heading 6" w:semiHidden="1" w:unhideWhenUsed="1" w:qFormat="1"/>
+    <w:lsdException w:name="heading 7" w:semiHidden="1" w:unhideWhenUsed="1" w:qFormat="1"/>
+    <w:lsdException w:name="heading 8" w:semiHidden="1" w:unhideWhenUsed="1" w:qFormat="1"/>
+    <w:lsdException w:name="heading 9" w:semiHidden="1" w:unhideWhenUsed="1" w:qFormat="1"/>
+    <w:lsdException w:name="caption" w:semiHidden="1" w:unhideWhenUsed="1" w:qFormat="1"/>
+    <w:lsdException w:name="Title" w:qFormat="1"/>
+    <w:lsdException w:name="Subtitle" w:qFormat="1"/>
+    <w:lsdException w:name="Strong" w:qFormat="1"/>
+    <w:lsdException w:name="Emphasis" w:qFormat="1"/>
     <w:lsdException w:name="Normal Table" w:semiHidden="1" w:unhideWhenUsed="1"/>
-    <w:lsdException w:name="annotation subject" w:semiHidden="1" w:unhideWhenUsed="1"/>
-    <w:lsdException w:name="No List" w:semiHidden="1" w:unhideWhenUsed="1"/>
-    <w:lsdException w:name="Outline List 1" w:semiHidden="1" w:unhideWhenUsed="1"/>
-    <w:lsdException w:name="Outline List 2" w:semiHidden="1" w:unhideWhenUsed="1"/>
-    <w:lsdException w:name="Outline List 3" w:semiHidden="1" w:unhideWhenUsed="1"/>
     <w:lsdException w:name="Table Simple 1" w:semiHidden="1" w:unhideWhenUsed="1"/>
     <w:lsdException w:name="Table Simple 2" w:semiHidden="1" w:unhideWhenUsed="1"/>
     <w:lsdException w:name="Table Simple 3" w:semiHidden="1" w:unhideWhenUsed="1"/>
@@ -1365,10 +1458,8 @@
     <w:lsdException w:name="Table Web 1" w:semiHidden="1" w:unhideWhenUsed="1"/>
     <w:lsdException w:name="Table Web 2" w:semiHidden="1" w:unhideWhenUsed="1"/>
     <w:lsdException w:name="Table Web 3" w:semiHidden="1" w:unhideWhenUsed="1"/>
-    <w:lsdException w:name="Balloon Text" w:semiHidden="1" w:unhideWhenUsed="1"/>
-    <w:lsdException w:name="Table Grid" w:uiPriority="59"/>
     <w:lsdException w:name="Table Theme" w:semiHidden="1" w:unhideWhenUsed="1"/>
-    <w:lsdException w:name="Placeholder Text" w:semiHidden="1"/>
+    <w:lsdException w:name="Placeholder Text" w:semiHidden="1" w:uiPriority="99"/>
     <w:lsdException w:name="No Spacing" w:uiPriority="1" w:qFormat="1"/>
     <w:lsdException w:name="Light Shading" w:uiPriority="60"/>
     <w:lsdException w:name="Light List" w:uiPriority="61"/>
@@ -1390,7 +1481,7 @@
     <w:lsdException w:name="Medium Shading 1 Accent 1" w:uiPriority="63"/>
     <w:lsdException w:name="Medium Shading 2 Accent 1" w:uiPriority="64"/>
     <w:lsdException w:name="Medium List 1 Accent 1" w:uiPriority="65"/>
-    <w:lsdException w:name="Revision" w:semiHidden="1"/>
+    <w:lsdException w:name="Revision" w:semiHidden="1" w:uiPriority="99"/>
     <w:lsdException w:name="List Paragraph" w:uiPriority="34" w:qFormat="1"/>
     <w:lsdException w:name="Quote" w:uiPriority="29" w:qFormat="1"/>
     <w:lsdException w:name="Intense Quote" w:uiPriority="30" w:qFormat="1"/>
@@ -1583,32 +1674,30 @@
     <w:lsdException w:name="List Table 5 Dark Accent 6" w:uiPriority="50"/>
     <w:lsdException w:name="List Table 6 Colorful Accent 6" w:uiPriority="51"/>
     <w:lsdException w:name="List Table 7 Colorful Accent 6" w:uiPriority="52"/>
-    <w:lsdException w:name="Mention" w:semiHidden="1" w:unhideWhenUsed="1"/>
-    <w:lsdException w:name="Smart Hyperlink" w:semiHidden="1" w:unhideWhenUsed="1"/>
-    <w:lsdException w:name="Hashtag" w:semiHidden="1" w:unhideWhenUsed="1"/>
-    <w:lsdException w:name="Unresolved Mention" w:semiHidden="1" w:unhideWhenUsed="1"/>
-    <w:lsdException w:name="Smart Link" w:semiHidden="1" w:unhideWhenUsed="1"/>
+    <w:lsdException w:name="Mention" w:semiHidden="1" w:uiPriority="99" w:unhideWhenUsed="1"/>
+    <w:lsdException w:name="Smart Hyperlink" w:semiHidden="1" w:uiPriority="99" w:unhideWhenUsed="1"/>
+    <w:lsdException w:name="Hashtag" w:semiHidden="1" w:uiPriority="99" w:unhideWhenUsed="1"/>
+    <w:lsdException w:name="Unresolved Mention" w:semiHidden="1" w:uiPriority="99" w:unhideWhenUsed="1"/>
+    <w:lsdException w:name="Smart Link" w:semiHidden="1" w:uiPriority="99" w:unhideWhenUsed="1"/>
   </w:latentStyles>
-  <w:style w:type="paragraph" w:default="1" w:styleId="Normal">
+  <w:style w:type="paragraph" w:default="1" w:styleId="a">
     <w:name w:val="Normal"/>
     <w:qFormat/>
     <w:pPr>
       <w:widowControl w:val="0"/>
-      <w:suppressAutoHyphens/>
     </w:pPr>
     <w:rPr>
-      <w:kern w:val="1"/>
+      <w:kern w:val="2"/>
       <w:sz w:val="24"/>
-      <w:lang w:val="en-US" w:eastAsia="ar-SA"/>
     </w:rPr>
   </w:style>
-  <w:style w:type="character" w:default="1" w:styleId="DefaultParagraphFont">
+  <w:style w:type="character" w:default="1" w:styleId="a0">
     <w:name w:val="Default Paragraph Font"/>
     <w:uiPriority w:val="1"/>
     <w:semiHidden/>
     <w:unhideWhenUsed/>
   </w:style>
-  <w:style w:type="table" w:default="1" w:styleId="TableNormal">
+  <w:style w:type="table" w:default="1" w:styleId="a1">
     <w:name w:val="Normal Table"/>
     <w:uiPriority w:val="99"/>
     <w:semiHidden/>
@@ -1623,210 +1712,54 @@
       </w:tblCellMar>
     </w:tblPr>
   </w:style>
-  <w:style w:type="numbering" w:default="1" w:styleId="NoList">
+  <w:style w:type="numbering" w:default="1" w:styleId="a2">
     <w:name w:val="No List"/>
     <w:uiPriority w:val="99"/>
     <w:semiHidden/>
     <w:unhideWhenUsed/>
   </w:style>
-  <w:style w:type="character" w:customStyle="1" w:styleId="WW8Num1z0">
-    <w:name w:val="WW8Num1z0"/>
-  </w:style>
-  <w:style w:type="character" w:customStyle="1" w:styleId="WW8Num2z0">
-    <w:name w:val="WW8Num2z0"/>
-    <w:rPr>
-      <w:rFonts w:ascii="Times New Roman" w:hAnsi="Times New Roman" w:cs="Times New Roman" w:hint="default"/>
-      <w:b w:val="0"/>
-      <w:i w:val="0"/>
-      <w:sz w:val="22"/>
-      <w:u w:val="none"/>
-    </w:rPr>
-  </w:style>
-  <w:style w:type="character" w:customStyle="1" w:styleId="WW8Num3z0">
-    <w:name w:val="WW8Num3z0"/>
-    <w:rPr>
-      <w:rFonts w:hint="default"/>
-    </w:rPr>
-  </w:style>
-  <w:style w:type="character" w:customStyle="1" w:styleId="WW8Num3z1">
-    <w:name w:val="WW8Num3z1"/>
-  </w:style>
-  <w:style w:type="character" w:customStyle="1" w:styleId="WW8Num3z2">
-    <w:name w:val="WW8Num3z2"/>
-  </w:style>
-  <w:style w:type="character" w:customStyle="1" w:styleId="WW8Num3z3">
-    <w:name w:val="WW8Num3z3"/>
-  </w:style>
-  <w:style w:type="character" w:customStyle="1" w:styleId="WW8Num3z4">
-    <w:name w:val="WW8Num3z4"/>
-  </w:style>
-  <w:style w:type="character" w:customStyle="1" w:styleId="WW8Num3z5">
-    <w:name w:val="WW8Num3z5"/>
-  </w:style>
-  <w:style w:type="character" w:customStyle="1" w:styleId="WW8Num3z6">
-    <w:name w:val="WW8Num3z6"/>
-  </w:style>
-  <w:style w:type="character" w:customStyle="1" w:styleId="WW8Num3z7">
-    <w:name w:val="WW8Num3z7"/>
-  </w:style>
-  <w:style w:type="character" w:customStyle="1" w:styleId="WW8Num3z8">
-    <w:name w:val="WW8Num3z8"/>
-  </w:style>
-  <w:style w:type="character" w:customStyle="1" w:styleId="WW8Num4z0">
-    <w:name w:val="WW8Num4z0"/>
-    <w:rPr>
-      <w:rFonts w:ascii="Arial" w:hAnsi="Arial" w:cs="Arial" w:hint="default"/>
-      <w:b w:val="0"/>
-      <w:i w:val="0"/>
-      <w:sz w:val="21"/>
-      <w:u w:val="none"/>
-    </w:rPr>
-  </w:style>
-  <w:style w:type="character" w:customStyle="1" w:styleId="WW8Num5z0">
-    <w:name w:val="WW8Num5z0"/>
-    <w:rPr>
-      <w:rFonts w:ascii="Times New Roman" w:hAnsi="Times New Roman" w:cs="Times New Roman" w:hint="default"/>
-      <w:b w:val="0"/>
-      <w:i w:val="0"/>
-      <w:sz w:val="22"/>
-      <w:u w:val="none"/>
-    </w:rPr>
-  </w:style>
-  <w:style w:type="character" w:customStyle="1" w:styleId="WW8Num6z0">
-    <w:name w:val="WW8Num6z0"/>
-    <w:rPr>
-      <w:rFonts w:ascii="Times New Roman" w:hAnsi="Times New Roman" w:cs="Times New Roman" w:hint="default"/>
-      <w:b w:val="0"/>
-      <w:i w:val="0"/>
-      <w:sz w:val="22"/>
-      <w:u w:val="none"/>
-    </w:rPr>
-  </w:style>
-  <w:style w:type="character" w:customStyle="1" w:styleId="WW8Num7z0">
-    <w:name w:val="WW8Num7z0"/>
-    <w:rPr>
-      <w:rFonts w:ascii="Times New Roman" w:hAnsi="Times New Roman" w:cs="Times New Roman" w:hint="default"/>
-      <w:b w:val="0"/>
-      <w:i w:val="0"/>
-      <w:sz w:val="22"/>
-      <w:u w:val="none"/>
-    </w:rPr>
-  </w:style>
-  <w:style w:type="character" w:customStyle="1" w:styleId="WW8Num8z0">
-    <w:name w:val="WW8Num8z0"/>
-    <w:rPr>
-      <w:rFonts w:ascii="Times New Roman" w:hAnsi="Times New Roman" w:cs="Times New Roman" w:hint="default"/>
-      <w:b w:val="0"/>
-      <w:i w:val="0"/>
-      <w:sz w:val="22"/>
-      <w:u w:val="none"/>
-    </w:rPr>
-  </w:style>
-  <w:style w:type="character" w:customStyle="1" w:styleId="WW8NumSt3z0">
-    <w:name w:val="WW8NumSt3z0"/>
-    <w:rPr>
-      <w:rFonts w:ascii="Symbol" w:hAnsi="Symbol" w:cs="Symbol" w:hint="default"/>
-    </w:rPr>
-  </w:style>
-  <w:style w:type="character" w:styleId="PageNumber">
-    <w:name w:val="page number"/>
-    <w:basedOn w:val="DefaultParagraphFont"/>
-  </w:style>
-  <w:style w:type="character" w:customStyle="1" w:styleId="a">
-    <w:name w:val="頁首 字元"/>
-    <w:rPr>
-      <w:lang w:val="en-AU"/>
-    </w:rPr>
-  </w:style>
-  <w:style w:type="paragraph" w:styleId="Title">
-    <w:name w:val="Title"/>
-    <w:basedOn w:val="Normal"/>
-    <w:next w:val="BodyText"/>
-    <w:qFormat/>
-    <w:pPr>
-      <w:keepNext/>
-      <w:spacing w:before="240" w:after="120"/>
-    </w:pPr>
-    <w:rPr>
-      <w:rFonts w:ascii="Arial" w:hAnsi="Arial" w:cs="Arial"/>
-      <w:sz w:val="28"/>
-      <w:szCs w:val="28"/>
-    </w:rPr>
-  </w:style>
-  <w:style w:type="paragraph" w:styleId="BodyText">
-    <w:name w:val="Body Text"/>
-    <w:basedOn w:val="Normal"/>
-    <w:pPr>
-      <w:spacing w:after="120"/>
-    </w:pPr>
-  </w:style>
-  <w:style w:type="paragraph" w:styleId="List">
-    <w:name w:val="List"/>
-    <w:basedOn w:val="BodyText"/>
-    <w:rPr>
-      <w:rFonts w:cs="Arial"/>
-    </w:rPr>
-  </w:style>
-  <w:style w:type="paragraph" w:customStyle="1" w:styleId="a0">
-    <w:name w:val="標籤"/>
-    <w:basedOn w:val="Normal"/>
-    <w:pPr>
-      <w:suppressLineNumbers/>
-      <w:spacing w:before="120" w:after="120"/>
-    </w:pPr>
-    <w:rPr>
-      <w:rFonts w:cs="Arial"/>
-      <w:i/>
-      <w:iCs/>
-      <w:szCs w:val="24"/>
-    </w:rPr>
-  </w:style>
-  <w:style w:type="paragraph" w:customStyle="1" w:styleId="a1">
-    <w:name w:val="目錄"/>
-    <w:basedOn w:val="Normal"/>
-    <w:pPr>
-      <w:suppressLineNumbers/>
-    </w:pPr>
-    <w:rPr>
-      <w:rFonts w:cs="Arial"/>
-    </w:rPr>
-  </w:style>
   <w:style w:type="paragraph" w:customStyle="1" w:styleId="pagetitle">
     <w:name w:val="pagetitle"/>
-    <w:basedOn w:val="Normal"/>
+    <w:basedOn w:val="a"/>
     <w:pPr>
       <w:widowControl/>
       <w:overflowPunct w:val="0"/>
       <w:autoSpaceDE w:val="0"/>
+      <w:autoSpaceDN w:val="0"/>
+      <w:adjustRightInd w:val="0"/>
       <w:spacing w:line="180" w:lineRule="auto"/>
       <w:ind w:left="-40"/>
       <w:textAlignment w:val="baseline"/>
     </w:pPr>
     <w:rPr>
-      <w:rFonts w:ascii="Arial" w:hAnsi="Arial" w:cs="Arial"/>
+      <w:rFonts w:ascii="Arial" w:hAnsi="Arial"/>
       <w:b/>
+      <w:noProof/>
+      <w:kern w:val="0"/>
       <w:sz w:val="48"/>
-      <w:lang w:val="en-AU"/>
     </w:rPr>
   </w:style>
   <w:style w:type="paragraph" w:customStyle="1" w:styleId="cellbody">
     <w:name w:val="cellbody"/>
-    <w:basedOn w:val="Normal"/>
+    <w:basedOn w:val="a"/>
     <w:pPr>
       <w:widowControl/>
       <w:overflowPunct w:val="0"/>
       <w:autoSpaceDE w:val="0"/>
+      <w:autoSpaceDN w:val="0"/>
+      <w:adjustRightInd w:val="0"/>
       <w:spacing w:line="230" w:lineRule="exact"/>
       <w:ind w:left="80"/>
       <w:textAlignment w:val="baseline"/>
     </w:pPr>
     <w:rPr>
-      <w:lang w:val="en-AU"/>
+      <w:noProof/>
+      <w:kern w:val="0"/>
     </w:rPr>
   </w:style>
-  <w:style w:type="paragraph" w:styleId="Header">
+  <w:style w:type="paragraph" w:styleId="a3">
     <w:name w:val="header"/>
-    <w:basedOn w:val="Normal"/>
+    <w:basedOn w:val="a"/>
     <w:pPr>
       <w:widowControl/>
       <w:tabs>
@@ -1835,16 +1768,19 @@
       </w:tabs>
       <w:overflowPunct w:val="0"/>
       <w:autoSpaceDE w:val="0"/>
+      <w:autoSpaceDN w:val="0"/>
+      <w:adjustRightInd w:val="0"/>
       <w:textAlignment w:val="baseline"/>
     </w:pPr>
     <w:rPr>
+      <w:noProof/>
+      <w:kern w:val="0"/>
       <w:sz w:val="20"/>
-      <w:lang w:val="x-none"/>
     </w:rPr>
   </w:style>
-  <w:style w:type="paragraph" w:styleId="Footer">
+  <w:style w:type="paragraph" w:styleId="a4">
     <w:name w:val="footer"/>
-    <w:basedOn w:val="Normal"/>
+    <w:basedOn w:val="a"/>
     <w:pPr>
       <w:widowControl/>
       <w:tabs>
@@ -1853,51 +1789,57 @@
       </w:tabs>
       <w:overflowPunct w:val="0"/>
       <w:autoSpaceDE w:val="0"/>
+      <w:autoSpaceDN w:val="0"/>
+      <w:adjustRightInd w:val="0"/>
       <w:textAlignment w:val="baseline"/>
     </w:pPr>
     <w:rPr>
+      <w:noProof/>
+      <w:kern w:val="0"/>
       <w:sz w:val="20"/>
-      <w:lang w:val="en-AU"/>
     </w:rPr>
   </w:style>
-  <w:style w:type="paragraph" w:styleId="BalloonText">
+  <w:style w:type="character" w:styleId="a5">
+    <w:name w:val="page number"/>
+    <w:basedOn w:val="a0"/>
+  </w:style>
+  <w:style w:type="paragraph" w:styleId="a6">
     <w:name w:val="Balloon Text"/>
-    <w:basedOn w:val="Normal"/>
+    <w:basedOn w:val="a"/>
+    <w:semiHidden/>
+    <w:rsid w:val="00A64500"/>
     <w:rPr>
-      <w:rFonts w:ascii="Arial" w:hAnsi="Arial" w:cs="Arial"/>
+      <w:rFonts w:ascii="Arial" w:hAnsi="Arial"/>
       <w:sz w:val="18"/>
       <w:szCs w:val="18"/>
     </w:rPr>
   </w:style>
-  <w:style w:type="paragraph" w:styleId="Date">
+  <w:style w:type="table" w:styleId="a7">
+    <w:name w:val="Table Grid"/>
+    <w:basedOn w:val="a1"/>
+    <w:rsid w:val="00FF39CF"/>
+    <w:pPr>
+      <w:widowControl w:val="0"/>
+    </w:pPr>
+    <w:tblPr>
+      <w:tblBorders>
+        <w:top w:val="single" w:sz="4" w:space="0" w:color="auto"/>
+        <w:left w:val="single" w:sz="4" w:space="0" w:color="auto"/>
+        <w:bottom w:val="single" w:sz="4" w:space="0" w:color="auto"/>
+        <w:right w:val="single" w:sz="4" w:space="0" w:color="auto"/>
+        <w:insideH w:val="single" w:sz="4" w:space="0" w:color="auto"/>
+        <w:insideV w:val="single" w:sz="4" w:space="0" w:color="auto"/>
+      </w:tblBorders>
+    </w:tblPr>
+  </w:style>
+  <w:style w:type="paragraph" w:styleId="a8">
     <w:name w:val="Date"/>
-    <w:basedOn w:val="Normal"/>
-    <w:next w:val="Normal"/>
+    <w:basedOn w:val="a"/>
+    <w:next w:val="a"/>
+    <w:rsid w:val="00DB0498"/>
     <w:pPr>
       <w:jc w:val="right"/>
     </w:pPr>
-  </w:style>
-  <w:style w:type="paragraph" w:customStyle="1" w:styleId="a2">
-    <w:name w:val="表格內容"/>
-    <w:basedOn w:val="Normal"/>
-    <w:pPr>
-      <w:suppressLineNumbers/>
-    </w:pPr>
-  </w:style>
-  <w:style w:type="paragraph" w:customStyle="1" w:styleId="a3">
-    <w:name w:val="表格標題"/>
-    <w:basedOn w:val="a2"/>
-    <w:pPr>
-      <w:jc w:val="center"/>
-    </w:pPr>
-    <w:rPr>
-      <w:b/>
-      <w:bCs/>
-    </w:rPr>
-  </w:style>
-  <w:style w:type="paragraph" w:customStyle="1" w:styleId="a4">
-    <w:name w:val="訊框內容"/>
-    <w:basedOn w:val="BodyText"/>
   </w:style>
 </w:styles>
 </file>

</xml_diff>